<commit_message>
notes 1.1 in creation Dp   part1
</commit_message>
<xml_diff>
--- a/5-creation DP part1.docx
+++ b/5-creation DP part1.docx
@@ -19,7 +19,6 @@
           <w:docPartUnique/>
         </w:docPartObj>
       </w:sdtPr>
-      <w:sdtEndPr/>
       <w:sdtContent>
         <w:p>
           <w:pPr>
@@ -158,7 +157,6 @@
                                       <w:calendar w:val="gregorian"/>
                                     </w:date>
                                   </w:sdtPr>
-                                  <w:sdtEndPr/>
                                   <w:sdtContent>
                                     <w:p>
                                       <w:pPr>
@@ -3471,7 +3469,6 @@
                                 <w:calendar w:val="gregorian"/>
                               </w:date>
                             </w:sdtPr>
-                            <w:sdtEndPr/>
                             <w:sdtContent>
                               <w:p>
                                 <w:pPr>
@@ -3696,7 +3693,6 @@
                                     <w:dataBinding w:prefixMappings="xmlns:ns0='http://purl.org/dc/elements/1.1/' xmlns:ns1='http://schemas.openxmlformats.org/package/2006/metadata/core-properties' " w:xpath="/ns1:coreProperties[1]/ns0:creator[1]" w:storeItemID="{6C3C8BC8-F283-45AE-878A-BAB7291924A1}"/>
                                     <w:text/>
                                   </w:sdtPr>
-                                  <w:sdtEndPr/>
                                   <w:sdtContent>
                                     <w:proofErr w:type="spellStart"/>
                                     <w:r>
@@ -3756,7 +3752,6 @@
                                     <w:dataBinding w:prefixMappings="xmlns:ns0='http://schemas.openxmlformats.org/officeDocument/2006/extended-properties' " w:xpath="/ns0:Properties[1]/ns0:Company[1]" w:storeItemID="{6668398D-A668-4E3E-A5EB-62B293D839F1}"/>
                                     <w:text/>
                                   </w:sdtPr>
-                                  <w:sdtEndPr/>
                                   <w:sdtContent>
                                     <w:r>
                                       <w:rPr>
@@ -3992,7 +3987,6 @@
                                     <w:dataBinding w:prefixMappings="xmlns:ns0='http://purl.org/dc/elements/1.1/' xmlns:ns1='http://schemas.openxmlformats.org/package/2006/metadata/core-properties' " w:xpath="/ns1:coreProperties[1]/ns0:title[1]" w:storeItemID="{6C3C8BC8-F283-45AE-878A-BAB7291924A1}"/>
                                     <w:text/>
                                   </w:sdtPr>
-                                  <w:sdtEndPr/>
                                   <w:sdtContent>
                                     <w:r>
                                       <w:rPr>
@@ -4028,7 +4022,6 @@
                                     <w:dataBinding w:prefixMappings="xmlns:ns0='http://purl.org/dc/elements/1.1/' xmlns:ns1='http://schemas.openxmlformats.org/package/2006/metadata/core-properties' " w:xpath="/ns1:coreProperties[1]/ns0:subject[1]" w:storeItemID="{6C3C8BC8-F283-45AE-878A-BAB7291924A1}"/>
                                     <w:text/>
                                   </w:sdtPr>
-                                  <w:sdtEndPr/>
                                   <w:sdtContent>
                                     <w:r>
                                       <w:rPr>
@@ -4036,15 +4029,7 @@
                                         <w:sz w:val="36"/>
                                         <w:szCs w:val="36"/>
                                       </w:rPr>
-                                      <w:t xml:space="preserve">Creation Design pattern </w:t>
-                                    </w:r>
-                                    <w:r>
-                                      <w:rPr>
-                                        <w:color w:val="404040" w:themeColor="text1" w:themeTint="BF"/>
-                                        <w:sz w:val="36"/>
-                                        <w:szCs w:val="36"/>
-                                      </w:rPr>
-                                      <w:t xml:space="preserve"> </w:t>
+                                      <w:t xml:space="preserve">Creation Design pattern  </w:t>
                                     </w:r>
                                   </w:sdtContent>
                                 </w:sdt>
@@ -4071,11 +4056,7 @@
               </mc:Choice>
               <mc:Fallback>
                 <w:pict>
-                  <v:shapetype w14:anchorId="0E591AD9" id="_x0000_t202" coordsize="21600,21600" o:spt="202" path="m,l,21600r21600,l21600,xe">
-                    <v:stroke joinstyle="miter"/>
-                    <v:path gradientshapeok="t" o:connecttype="rect"/>
-                  </v:shapetype>
-                  <v:shape id="Text Box 1" o:spid="_x0000_s1056" type="#_x0000_t202" style="position:absolute;margin-left:0;margin-top:0;width:4in;height:84.25pt;z-index:251660288;visibility:visible;mso-wrap-style:square;mso-width-percent:450;mso-height-percent:0;mso-left-percent:420;mso-top-percent:175;mso-wrap-distance-left:9pt;mso-wrap-distance-top:0;mso-wrap-distance-right:9pt;mso-wrap-distance-bottom:0;mso-position-horizontal-relative:page;mso-position-vertical-relative:page;mso-width-percent:450;mso-height-percent:0;mso-left-percent:420;mso-top-percent:175;mso-width-relative:page;mso-height-relative:margin;v-text-anchor:top" o:gfxdata="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" filled="f" stroked="f" strokeweight=".5pt">
+                  <v:shape w14:anchorId="0E591AD9" id="Text Box 1" o:spid="_x0000_s1056" type="#_x0000_t202" style="position:absolute;margin-left:0;margin-top:0;width:4in;height:84.25pt;z-index:251660288;visibility:visible;mso-wrap-style:square;mso-width-percent:450;mso-height-percent:0;mso-left-percent:420;mso-top-percent:175;mso-wrap-distance-left:9pt;mso-wrap-distance-top:0;mso-wrap-distance-right:9pt;mso-wrap-distance-bottom:0;mso-position-horizontal-relative:page;mso-position-vertical-relative:page;mso-width-percent:450;mso-height-percent:0;mso-left-percent:420;mso-top-percent:175;mso-width-relative:page;mso-height-relative:margin;v-text-anchor:top" o:gfxdata="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" filled="f" stroked="f" strokeweight=".5pt">
                     <v:textbox style="mso-fit-shape-to-text:t" inset="0,0,0,0">
                       <w:txbxContent>
                         <w:p>
@@ -4101,7 +4082,6 @@
                               <w:dataBinding w:prefixMappings="xmlns:ns0='http://purl.org/dc/elements/1.1/' xmlns:ns1='http://schemas.openxmlformats.org/package/2006/metadata/core-properties' " w:xpath="/ns1:coreProperties[1]/ns0:title[1]" w:storeItemID="{6C3C8BC8-F283-45AE-878A-BAB7291924A1}"/>
                               <w:text/>
                             </w:sdtPr>
-                            <w:sdtEndPr/>
                             <w:sdtContent>
                               <w:r>
                                 <w:rPr>
@@ -4137,7 +4117,6 @@
                               <w:dataBinding w:prefixMappings="xmlns:ns0='http://purl.org/dc/elements/1.1/' xmlns:ns1='http://schemas.openxmlformats.org/package/2006/metadata/core-properties' " w:xpath="/ns1:coreProperties[1]/ns0:subject[1]" w:storeItemID="{6C3C8BC8-F283-45AE-878A-BAB7291924A1}"/>
                               <w:text/>
                             </w:sdtPr>
-                            <w:sdtEndPr/>
                             <w:sdtContent>
                               <w:r>
                                 <w:rPr>
@@ -4145,15 +4124,7 @@
                                   <w:sz w:val="36"/>
                                   <w:szCs w:val="36"/>
                                 </w:rPr>
-                                <w:t xml:space="preserve">Creation Design pattern </w:t>
-                              </w:r>
-                              <w:r>
-                                <w:rPr>
-                                  <w:color w:val="404040" w:themeColor="text1" w:themeTint="BF"/>
-                                  <w:sz w:val="36"/>
-                                  <w:szCs w:val="36"/>
-                                </w:rPr>
-                                <w:t xml:space="preserve"> </w:t>
+                                <w:t xml:space="preserve">Creation Design pattern  </w:t>
                               </w:r>
                             </w:sdtContent>
                           </w:sdt>
@@ -4264,28 +4235,170 @@
             </w:tabs>
           </w:pPr>
           <w:r>
-            <w:t>Table o</w:t>
-          </w:r>
-          <w:bookmarkStart w:id="0" w:name="_GoBack"/>
-          <w:bookmarkEnd w:id="0"/>
-          <w:r>
-            <w:t>f Contents</w:t>
+            <w:t>Table of Contents</w:t>
           </w:r>
         </w:p>
         <w:p>
-          <w:fldSimple w:instr=" TOC \o &quot;1-3&quot; \h \z \u ">
+          <w:pPr>
+            <w:pStyle w:val="TOC1"/>
+            <w:tabs>
+              <w:tab w:val="right" w:leader="dot" w:pos="9350"/>
+            </w:tabs>
+            <w:rPr>
+              <w:rFonts w:cstheme="minorBidi"/>
+              <w:noProof/>
+            </w:rPr>
+          </w:pPr>
+          <w:r>
+            <w:fldChar w:fldCharType="begin"/>
+          </w:r>
+          <w:r>
+            <w:instrText xml:space="preserve"> TOC \o "1-3" \h \z \u </w:instrText>
+          </w:r>
+          <w:r>
+            <w:fldChar w:fldCharType="separate"/>
+          </w:r>
+          <w:hyperlink w:anchor="_Toc122815222" w:history="1">
             <w:r>
               <w:rPr>
-                <w:rFonts w:cs="Times New Roman"/>
-                <w:b/>
-                <w:bCs/>
+                <w:rStyle w:val="Hyperlink"/>
                 <w:noProof/>
-                <w:sz w:val="22"/>
-                <w:szCs w:val="22"/>
+                <w:lang w:bidi="ar-EG"/>
               </w:rPr>
-              <w:t>No table of contents entries found.</w:t>
+              <w:t>1 – topic in this slide :</w:t>
             </w:r>
-          </w:fldSimple>
+            <w:r>
+              <w:rPr>
+                <w:noProof/>
+                <w:webHidden/>
+              </w:rPr>
+              <w:tab/>
+            </w:r>
+            <w:r>
+              <w:rPr>
+                <w:noProof/>
+                <w:webHidden/>
+              </w:rPr>
+              <w:fldChar w:fldCharType="begin"/>
+            </w:r>
+            <w:r>
+              <w:rPr>
+                <w:noProof/>
+                <w:webHidden/>
+              </w:rPr>
+              <w:instrText xml:space="preserve"> PAGEREF _Toc122815222 \h </w:instrText>
+            </w:r>
+            <w:r>
+              <w:rPr>
+                <w:noProof/>
+                <w:webHidden/>
+              </w:rPr>
+            </w:r>
+            <w:r>
+              <w:rPr>
+                <w:noProof/>
+                <w:webHidden/>
+              </w:rPr>
+              <w:fldChar w:fldCharType="separate"/>
+            </w:r>
+            <w:r>
+              <w:rPr>
+                <w:noProof/>
+                <w:webHidden/>
+              </w:rPr>
+              <w:t>2</w:t>
+            </w:r>
+            <w:r>
+              <w:rPr>
+                <w:noProof/>
+                <w:webHidden/>
+              </w:rPr>
+              <w:fldChar w:fldCharType="end"/>
+            </w:r>
+          </w:hyperlink>
+        </w:p>
+        <w:p>
+          <w:pPr>
+            <w:pStyle w:val="TOC1"/>
+            <w:tabs>
+              <w:tab w:val="right" w:leader="dot" w:pos="9350"/>
+            </w:tabs>
+            <w:rPr>
+              <w:rFonts w:cstheme="minorBidi"/>
+              <w:noProof/>
+            </w:rPr>
+          </w:pPr>
+          <w:hyperlink w:anchor="_Toc122815223" w:history="1">
+            <w:r>
+              <w:rPr>
+                <w:rStyle w:val="Hyperlink"/>
+                <w:noProof/>
+                <w:lang w:bidi="ar-EG"/>
+              </w:rPr>
+              <w:t>1-singleton:</w:t>
+            </w:r>
+            <w:r>
+              <w:rPr>
+                <w:noProof/>
+                <w:webHidden/>
+              </w:rPr>
+              <w:tab/>
+            </w:r>
+            <w:r>
+              <w:rPr>
+                <w:noProof/>
+                <w:webHidden/>
+              </w:rPr>
+              <w:fldChar w:fldCharType="begin"/>
+            </w:r>
+            <w:r>
+              <w:rPr>
+                <w:noProof/>
+                <w:webHidden/>
+              </w:rPr>
+              <w:instrText xml:space="preserve"> PAGEREF _Toc122815223 \h </w:instrText>
+            </w:r>
+            <w:r>
+              <w:rPr>
+                <w:noProof/>
+                <w:webHidden/>
+              </w:rPr>
+            </w:r>
+            <w:r>
+              <w:rPr>
+                <w:noProof/>
+                <w:webHidden/>
+              </w:rPr>
+              <w:fldChar w:fldCharType="separate"/>
+            </w:r>
+            <w:r>
+              <w:rPr>
+                <w:noProof/>
+                <w:webHidden/>
+              </w:rPr>
+              <w:t>2</w:t>
+            </w:r>
+            <w:r>
+              <w:rPr>
+                <w:noProof/>
+                <w:webHidden/>
+              </w:rPr>
+              <w:fldChar w:fldCharType="end"/>
+            </w:r>
+          </w:hyperlink>
+        </w:p>
+        <w:p>
+          <w:r>
+            <w:rPr>
+              <w:rFonts w:cs="Times New Roman"/>
+              <w:b/>
+              <w:bCs/>
+              <w:noProof/>
+              <w:sz w:val="22"/>
+              <w:szCs w:val="22"/>
+            </w:rPr>
+            <w:fldChar w:fldCharType="end"/>
+          </w:r>
         </w:p>
       </w:sdtContent>
     </w:sdt>
@@ -4304,8 +4417,1764 @@
         </w:rPr>
       </w:pPr>
     </w:p>
+    <w:p>
+      <w:pPr>
+        <w:rPr>
+          <w:rtl/>
+          <w:lang w:bidi="ar-EG"/>
+        </w:rPr>
+      </w:pPr>
+    </w:p>
+    <w:p>
+      <w:pPr>
+        <w:rPr>
+          <w:rtl/>
+          <w:lang w:bidi="ar-EG"/>
+        </w:rPr>
+      </w:pPr>
+    </w:p>
+    <w:p>
+      <w:pPr>
+        <w:rPr>
+          <w:rtl/>
+          <w:lang w:bidi="ar-EG"/>
+        </w:rPr>
+      </w:pPr>
+    </w:p>
+    <w:p>
+      <w:pPr>
+        <w:rPr>
+          <w:rtl/>
+          <w:lang w:bidi="ar-EG"/>
+        </w:rPr>
+      </w:pPr>
+    </w:p>
+    <w:p>
+      <w:pPr>
+        <w:rPr>
+          <w:rtl/>
+          <w:lang w:bidi="ar-EG"/>
+        </w:rPr>
+      </w:pPr>
+    </w:p>
+    <w:p>
+      <w:pPr>
+        <w:rPr>
+          <w:rtl/>
+          <w:lang w:bidi="ar-EG"/>
+        </w:rPr>
+      </w:pPr>
+    </w:p>
+    <w:p>
+      <w:pPr>
+        <w:rPr>
+          <w:rtl/>
+          <w:lang w:bidi="ar-EG"/>
+        </w:rPr>
+      </w:pPr>
+    </w:p>
+    <w:p>
+      <w:pPr>
+        <w:rPr>
+          <w:rtl/>
+          <w:lang w:bidi="ar-EG"/>
+        </w:rPr>
+      </w:pPr>
+    </w:p>
+    <w:p>
+      <w:pPr>
+        <w:rPr>
+          <w:rtl/>
+          <w:lang w:bidi="ar-EG"/>
+        </w:rPr>
+      </w:pPr>
+    </w:p>
+    <w:p>
+      <w:pPr>
+        <w:rPr>
+          <w:rtl/>
+          <w:lang w:bidi="ar-EG"/>
+        </w:rPr>
+      </w:pPr>
+    </w:p>
+    <w:p>
+      <w:pPr>
+        <w:rPr>
+          <w:rtl/>
+          <w:lang w:bidi="ar-EG"/>
+        </w:rPr>
+      </w:pPr>
+    </w:p>
+    <w:p>
+      <w:pPr>
+        <w:rPr>
+          <w:rtl/>
+          <w:lang w:bidi="ar-EG"/>
+        </w:rPr>
+      </w:pPr>
+    </w:p>
+    <w:p>
+      <w:pPr>
+        <w:rPr>
+          <w:rtl/>
+          <w:lang w:bidi="ar-EG"/>
+        </w:rPr>
+      </w:pPr>
+    </w:p>
+    <w:p>
+      <w:pPr>
+        <w:rPr>
+          <w:rtl/>
+          <w:lang w:bidi="ar-EG"/>
+        </w:rPr>
+      </w:pPr>
+    </w:p>
+    <w:p>
+      <w:pPr>
+        <w:rPr>
+          <w:rtl/>
+          <w:lang w:bidi="ar-EG"/>
+        </w:rPr>
+      </w:pPr>
+    </w:p>
+    <w:p>
+      <w:pPr>
+        <w:rPr>
+          <w:rtl/>
+          <w:lang w:bidi="ar-EG"/>
+        </w:rPr>
+      </w:pPr>
+    </w:p>
+    <w:p>
+      <w:pPr>
+        <w:rPr>
+          <w:rtl/>
+          <w:lang w:bidi="ar-EG"/>
+        </w:rPr>
+      </w:pPr>
+    </w:p>
+    <w:p>
+      <w:pPr>
+        <w:rPr>
+          <w:rtl/>
+          <w:lang w:bidi="ar-EG"/>
+        </w:rPr>
+      </w:pPr>
+    </w:p>
+    <w:p>
+      <w:pPr>
+        <w:rPr>
+          <w:rtl/>
+          <w:lang w:bidi="ar-EG"/>
+        </w:rPr>
+      </w:pPr>
+    </w:p>
+    <w:p>
+      <w:pPr>
+        <w:rPr>
+          <w:rtl/>
+          <w:lang w:bidi="ar-EG"/>
+        </w:rPr>
+      </w:pPr>
+    </w:p>
+    <w:p>
+      <w:pPr>
+        <w:rPr>
+          <w:rtl/>
+          <w:lang w:bidi="ar-EG"/>
+        </w:rPr>
+      </w:pPr>
+    </w:p>
+    <w:p>
+      <w:pPr>
+        <w:rPr>
+          <w:rtl/>
+          <w:lang w:bidi="ar-EG"/>
+        </w:rPr>
+      </w:pPr>
+    </w:p>
+    <w:p>
+      <w:pPr>
+        <w:rPr>
+          <w:rtl/>
+          <w:lang w:bidi="ar-EG"/>
+        </w:rPr>
+      </w:pPr>
+    </w:p>
+    <w:p>
+      <w:pPr>
+        <w:rPr>
+          <w:rtl/>
+          <w:lang w:bidi="ar-EG"/>
+        </w:rPr>
+      </w:pPr>
+    </w:p>
+    <w:p>
+      <w:pPr>
+        <w:rPr>
+          <w:rtl/>
+          <w:lang w:bidi="ar-EG"/>
+        </w:rPr>
+      </w:pPr>
+    </w:p>
+    <w:p>
+      <w:pPr>
+        <w:pStyle w:val="Heading1"/>
+        <w:rPr>
+          <w:lang w:bidi="ar-EG"/>
+        </w:rPr>
+      </w:pPr>
+      <w:bookmarkStart w:id="0" w:name="_Toc122815222"/>
+      <w:r>
+        <w:rPr>
+          <w:lang w:bidi="ar-EG"/>
+        </w:rPr>
+        <w:t>0</w:t>
+      </w:r>
+      <w:r>
+        <w:rPr>
+          <w:lang w:bidi="ar-EG"/>
+        </w:rPr>
+        <w:t xml:space="preserve"> – topic in this </w:t>
+      </w:r>
+      <w:proofErr w:type="gramStart"/>
+      <w:r>
+        <w:rPr>
+          <w:lang w:bidi="ar-EG"/>
+        </w:rPr>
+        <w:t>slide :</w:t>
+      </w:r>
+      <w:bookmarkEnd w:id="0"/>
+      <w:proofErr w:type="gramEnd"/>
+    </w:p>
+    <w:p>
+      <w:pPr>
+        <w:bidi/>
+        <w:rPr>
+          <w:rFonts w:hint="cs"/>
+          <w:rtl/>
+          <w:lang w:bidi="ar-EG"/>
+        </w:rPr>
+      </w:pPr>
+      <w:r>
+        <w:rPr>
+          <w:rFonts w:hint="cs"/>
+          <w:rtl/>
+          <w:lang w:bidi="ar-EG"/>
+        </w:rPr>
+        <w:t>هنبداء  دلوقتى ف  شرح ال</w:t>
+      </w:r>
+      <w:r>
+        <w:rPr>
+          <w:lang w:bidi="ar-EG"/>
+        </w:rPr>
+        <w:t xml:space="preserve">creation DP </w:t>
+      </w:r>
+      <w:r>
+        <w:rPr>
+          <w:rFonts w:hint="cs"/>
+          <w:rtl/>
+          <w:lang w:bidi="ar-EG"/>
+        </w:rPr>
+        <w:t xml:space="preserve"> ودة ال </w:t>
+      </w:r>
+      <w:r>
+        <w:rPr>
+          <w:lang w:bidi="ar-EG"/>
+        </w:rPr>
+        <w:t xml:space="preserve">DP </w:t>
+      </w:r>
+      <w:r>
+        <w:rPr>
+          <w:rFonts w:hint="cs"/>
+          <w:rtl/>
+          <w:lang w:bidi="ar-EG"/>
+        </w:rPr>
+        <w:t xml:space="preserve"> الى بتسعدنا ف حل  المشاكل  الى هتوجهنا واحنا بنعمل </w:t>
+      </w:r>
+      <w:r>
+        <w:rPr>
+          <w:lang w:bidi="ar-EG"/>
+        </w:rPr>
+        <w:t xml:space="preserve">create </w:t>
+      </w:r>
+      <w:r>
+        <w:rPr>
+          <w:rFonts w:hint="cs"/>
+          <w:rtl/>
+          <w:lang w:bidi="ar-EG"/>
+        </w:rPr>
+        <w:t xml:space="preserve"> ل </w:t>
+      </w:r>
+      <w:r>
+        <w:rPr>
+          <w:lang w:bidi="ar-EG"/>
+        </w:rPr>
+        <w:t xml:space="preserve">object </w:t>
+      </w:r>
+      <w:r>
+        <w:rPr>
+          <w:rFonts w:hint="cs"/>
+          <w:rtl/>
+          <w:lang w:bidi="ar-EG"/>
+        </w:rPr>
+        <w:t xml:space="preserve"> . </w:t>
+      </w:r>
+    </w:p>
+    <w:p>
+      <w:pPr>
+        <w:rPr>
+          <w:lang w:bidi="ar-EG"/>
+        </w:rPr>
+      </w:pPr>
+      <w:r>
+        <w:rPr>
+          <w:lang w:bidi="ar-EG"/>
+        </w:rPr>
+        <w:drawing>
+          <wp:anchor distT="0" distB="0" distL="114300" distR="114300" simplePos="0" relativeHeight="251665408" behindDoc="0" locked="0" layoutInCell="1" allowOverlap="1" wp14:anchorId="273B04B8" wp14:editId="1E30C51D">
+            <wp:simplePos x="0" y="0"/>
+            <wp:positionH relativeFrom="margin">
+              <wp:posOffset>31750</wp:posOffset>
+            </wp:positionH>
+            <wp:positionV relativeFrom="margin">
+              <wp:posOffset>1193800</wp:posOffset>
+            </wp:positionV>
+            <wp:extent cx="3351582" cy="2000250"/>
+            <wp:effectExtent l="0" t="0" r="1270" b="0"/>
+            <wp:wrapNone/>
+            <wp:docPr id="11" name="Picture 11"/>
+            <wp:cNvGraphicFramePr>
+              <a:graphicFrameLocks xmlns:a="http://schemas.openxmlformats.org/drawingml/2006/main" noChangeAspect="1"/>
+            </wp:cNvGraphicFramePr>
+            <a:graphic xmlns:a="http://schemas.openxmlformats.org/drawingml/2006/main">
+              <a:graphicData uri="http://schemas.openxmlformats.org/drawingml/2006/picture">
+                <pic:pic xmlns:pic="http://schemas.openxmlformats.org/drawingml/2006/picture">
+                  <pic:nvPicPr>
+                    <pic:cNvPr id="1" name=""/>
+                    <pic:cNvPicPr/>
+                  </pic:nvPicPr>
+                  <pic:blipFill>
+                    <a:blip r:embed="rId10">
+                      <a:extLst>
+                        <a:ext uri="{28A0092B-C50C-407E-A947-70E740481C1C}">
+                          <a14:useLocalDpi xmlns:a14="http://schemas.microsoft.com/office/drawing/2010/main" val="0"/>
+                        </a:ext>
+                      </a:extLst>
+                    </a:blip>
+                    <a:stretch>
+                      <a:fillRect/>
+                    </a:stretch>
+                  </pic:blipFill>
+                  <pic:spPr>
+                    <a:xfrm>
+                      <a:off x="0" y="0"/>
+                      <a:ext cx="3351582" cy="2000250"/>
+                    </a:xfrm>
+                    <a:prstGeom prst="rect">
+                      <a:avLst/>
+                    </a:prstGeom>
+                  </pic:spPr>
+                </pic:pic>
+              </a:graphicData>
+            </a:graphic>
+            <wp14:sizeRelH relativeFrom="margin">
+              <wp14:pctWidth>0</wp14:pctWidth>
+            </wp14:sizeRelH>
+            <wp14:sizeRelV relativeFrom="margin">
+              <wp14:pctHeight>0</wp14:pctHeight>
+            </wp14:sizeRelV>
+          </wp:anchor>
+        </w:drawing>
+      </w:r>
+    </w:p>
+    <w:p>
+      <w:pPr>
+        <w:rPr>
+          <w:lang w:bidi="ar-EG"/>
+        </w:rPr>
+      </w:pPr>
+    </w:p>
+    <w:p>
+      <w:pPr>
+        <w:rPr>
+          <w:lang w:bidi="ar-EG"/>
+        </w:rPr>
+      </w:pPr>
+    </w:p>
+    <w:p>
+      <w:pPr>
+        <w:rPr>
+          <w:lang w:bidi="ar-EG"/>
+        </w:rPr>
+      </w:pPr>
+    </w:p>
+    <w:p>
+      <w:pPr>
+        <w:rPr>
+          <w:lang w:bidi="ar-EG"/>
+        </w:rPr>
+      </w:pPr>
+    </w:p>
+    <w:p>
+      <w:pPr>
+        <w:rPr>
+          <w:lang w:bidi="ar-EG"/>
+        </w:rPr>
+      </w:pPr>
+    </w:p>
+    <w:p>
+      <w:pPr>
+        <w:rPr>
+          <w:lang w:bidi="ar-EG"/>
+        </w:rPr>
+      </w:pPr>
+    </w:p>
+    <w:p>
+      <w:pPr>
+        <w:rPr>
+          <w:lang w:bidi="ar-EG"/>
+        </w:rPr>
+      </w:pPr>
+    </w:p>
+    <w:p>
+      <w:pPr>
+        <w:rPr>
+          <w:lang w:bidi="ar-EG"/>
+        </w:rPr>
+      </w:pPr>
+    </w:p>
+    <w:p>
+      <w:pPr>
+        <w:rPr>
+          <w:lang w:bidi="ar-EG"/>
+        </w:rPr>
+      </w:pPr>
+    </w:p>
+    <w:p>
+      <w:pPr>
+        <w:bidi/>
+        <w:rPr>
+          <w:rFonts w:hint="cs"/>
+          <w:rtl/>
+          <w:lang w:bidi="ar-EG"/>
+        </w:rPr>
+      </w:pPr>
+      <w:r>
+        <w:rPr>
+          <w:rFonts w:hint="cs"/>
+          <w:rtl/>
+          <w:lang w:bidi="ar-EG"/>
+        </w:rPr>
+        <w:t xml:space="preserve">ف  كل   </w:t>
+      </w:r>
+      <w:r>
+        <w:rPr>
+          <w:lang w:bidi="ar-EG"/>
+        </w:rPr>
+        <w:t>DP</w:t>
+      </w:r>
+      <w:r>
+        <w:rPr>
+          <w:rFonts w:hint="cs"/>
+          <w:rtl/>
+          <w:lang w:bidi="ar-EG"/>
+        </w:rPr>
+        <w:t xml:space="preserve"> احنا هنوصفه بحمله واحدة</w:t>
+      </w:r>
+      <w:r>
+        <w:rPr>
+          <w:rFonts w:hint="cs"/>
+          <w:rtl/>
+          <w:lang w:bidi="ar-EG"/>
+        </w:rPr>
+        <w:t xml:space="preserve"> ايه المشكله الى هيحلها وممكن يحلها ازاى</w:t>
+      </w:r>
+      <w:r>
+        <w:rPr>
+          <w:rFonts w:hint="cs"/>
+          <w:rtl/>
+          <w:lang w:bidi="ar-EG"/>
+        </w:rPr>
+        <w:t xml:space="preserve"> وبعد كدة</w:t>
+      </w:r>
+      <w:r>
+        <w:rPr>
+          <w:rFonts w:hint="cs"/>
+          <w:rtl/>
+          <w:lang w:bidi="ar-EG"/>
+        </w:rPr>
+        <w:t xml:space="preserve"> نفصل المشكله بالتفصيل وبعد كدة نشوف ال </w:t>
+      </w:r>
+      <w:r>
+        <w:rPr>
+          <w:lang w:bidi="ar-EG"/>
+        </w:rPr>
+        <w:t xml:space="preserve">structure </w:t>
+      </w:r>
+      <w:r>
+        <w:rPr>
+          <w:rFonts w:hint="cs"/>
+          <w:rtl/>
+          <w:lang w:bidi="ar-EG"/>
+        </w:rPr>
+        <w:t xml:space="preserve"> </w:t>
+      </w:r>
+      <w:r>
+        <w:rPr>
+          <w:rFonts w:hint="cs"/>
+          <w:rtl/>
+          <w:lang w:bidi="ar-EG"/>
+        </w:rPr>
+        <w:t xml:space="preserve">  </w:t>
+      </w:r>
+      <w:r>
+        <w:rPr>
+          <w:rFonts w:hint="cs"/>
+          <w:rtl/>
+          <w:lang w:bidi="ar-EG"/>
+        </w:rPr>
+        <w:t xml:space="preserve">بتاع ال </w:t>
+      </w:r>
+      <w:r>
+        <w:rPr>
+          <w:lang w:bidi="ar-EG"/>
+        </w:rPr>
+        <w:t xml:space="preserve">DP </w:t>
+      </w:r>
+      <w:r>
+        <w:rPr>
+          <w:rFonts w:hint="cs"/>
+          <w:rtl/>
+          <w:lang w:bidi="ar-EG"/>
+        </w:rPr>
+        <w:t xml:space="preserve"> . </w:t>
+      </w:r>
+    </w:p>
+    <w:p>
+      <w:pPr>
+        <w:pStyle w:val="Heading1"/>
+        <w:rPr>
+          <w:lang w:bidi="ar-EG"/>
+        </w:rPr>
+      </w:pPr>
+      <w:bookmarkStart w:id="1" w:name="_Toc122815223"/>
+      <w:r>
+        <w:rPr>
+          <w:lang w:bidi="ar-EG"/>
+        </w:rPr>
+        <w:t>1-</w:t>
+      </w:r>
+      <w:r>
+        <w:rPr>
+          <w:lang w:bidi="ar-EG"/>
+        </w:rPr>
+        <w:t>singleton:</w:t>
+      </w:r>
+      <w:bookmarkEnd w:id="1"/>
+      <w:r>
+        <w:rPr>
+          <w:lang w:bidi="ar-EG"/>
+        </w:rPr>
+        <w:t xml:space="preserve"> </w:t>
+      </w:r>
+    </w:p>
+    <w:p>
+      <w:pPr>
+        <w:bidi/>
+        <w:rPr>
+          <w:lang w:bidi="ar-EG"/>
+        </w:rPr>
+      </w:pPr>
+    </w:p>
+    <w:p>
+      <w:pPr>
+        <w:bidi/>
+        <w:rPr>
+          <w:rtl/>
+          <w:lang w:bidi="ar-EG"/>
+        </w:rPr>
+      </w:pPr>
+      <w:r>
+        <w:rPr>
+          <w:rFonts w:hint="cs"/>
+          <w:rtl/>
+          <w:lang w:bidi="ar-EG"/>
+        </w:rPr>
+        <w:t xml:space="preserve">عن طريق ال  </w:t>
+      </w:r>
+      <w:r>
+        <w:rPr>
+          <w:lang w:bidi="ar-EG"/>
+        </w:rPr>
+        <w:t xml:space="preserve">  singleton</w:t>
+      </w:r>
+      <w:r>
+        <w:rPr>
+          <w:rFonts w:hint="cs"/>
+          <w:rtl/>
+          <w:lang w:bidi="ar-EG"/>
+        </w:rPr>
+        <w:t xml:space="preserve"> احنا بنقدر نطمن ان مفيش غير </w:t>
+      </w:r>
+      <w:r>
+        <w:rPr>
+          <w:lang w:bidi="ar-EG"/>
+        </w:rPr>
+        <w:t xml:space="preserve">object </w:t>
+      </w:r>
+      <w:r>
+        <w:rPr>
+          <w:rFonts w:hint="cs"/>
+          <w:rtl/>
+          <w:lang w:bidi="ar-EG"/>
+        </w:rPr>
+        <w:t xml:space="preserve"> واحد بس هو الى بيحصله </w:t>
+      </w:r>
+      <w:r>
+        <w:rPr>
+          <w:lang w:bidi="ar-EG"/>
+        </w:rPr>
+        <w:t xml:space="preserve">create </w:t>
+      </w:r>
+      <w:r>
+        <w:rPr>
+          <w:rFonts w:hint="cs"/>
+          <w:rtl/>
+          <w:lang w:bidi="ar-EG"/>
+        </w:rPr>
+        <w:t xml:space="preserve"> من </w:t>
+      </w:r>
+      <w:r>
+        <w:rPr>
+          <w:lang w:bidi="ar-EG"/>
+        </w:rPr>
+        <w:t xml:space="preserve">class </w:t>
+      </w:r>
+      <w:r>
+        <w:rPr>
+          <w:rFonts w:hint="cs"/>
+          <w:rtl/>
+          <w:lang w:bidi="ar-EG"/>
+        </w:rPr>
+        <w:t xml:space="preserve"> معين </w:t>
+      </w:r>
+      <w:r>
+        <w:rPr>
+          <w:lang w:bidi="ar-EG"/>
+        </w:rPr>
+        <w:t>,</w:t>
+      </w:r>
+      <w:r>
+        <w:rPr>
+          <w:rFonts w:hint="cs"/>
+          <w:rtl/>
+          <w:lang w:bidi="ar-EG"/>
+        </w:rPr>
+        <w:t xml:space="preserve"> وان ال </w:t>
+      </w:r>
+      <w:r>
+        <w:rPr>
+          <w:lang w:bidi="ar-EG"/>
+        </w:rPr>
+        <w:t xml:space="preserve">object </w:t>
+      </w:r>
+      <w:r>
+        <w:rPr>
+          <w:rFonts w:hint="cs"/>
+          <w:rtl/>
+          <w:lang w:bidi="ar-EG"/>
+        </w:rPr>
+        <w:t xml:space="preserve"> دة متاح لاى حد يقدر يستخدامه . </w:t>
+      </w:r>
+      <w:r>
+        <w:rPr>
+          <w:rFonts w:hint="cs"/>
+          <w:rtl/>
+          <w:lang w:bidi="ar-EG"/>
+        </w:rPr>
+        <w:t xml:space="preserve"> </w:t>
+      </w:r>
+    </w:p>
+    <w:p>
+      <w:pPr>
+        <w:pStyle w:val="ListParagraph"/>
+        <w:numPr>
+          <w:ilvl w:val="0"/>
+          <w:numId w:val="12"/>
+        </w:numPr>
+        <w:bidi/>
+        <w:rPr>
+          <w:lang w:bidi="ar-EG"/>
+        </w:rPr>
+      </w:pPr>
+      <w:r>
+        <w:rPr>
+          <w:rFonts w:hint="cs"/>
+          <w:rtl/>
+          <w:lang w:bidi="ar-EG"/>
+        </w:rPr>
+        <w:t xml:space="preserve">بعنى ايه الكلام الى فات دة  </w:t>
+      </w:r>
+      <w:r>
+        <w:rPr>
+          <w:rFonts w:hint="cs"/>
+          <w:rtl/>
+          <w:lang w:bidi="ar-EG"/>
+        </w:rPr>
+        <w:t xml:space="preserve">: اوقات بنبقا </w:t>
+      </w:r>
+      <w:r>
+        <w:rPr>
+          <w:rFonts w:hint="cs"/>
+          <w:rtl/>
+          <w:lang w:bidi="ar-EG"/>
+        </w:rPr>
+        <w:t>محتاحين</w:t>
+      </w:r>
+      <w:r>
+        <w:rPr>
+          <w:rFonts w:hint="cs"/>
+          <w:rtl/>
+          <w:lang w:bidi="ar-EG"/>
+        </w:rPr>
+        <w:t xml:space="preserve">  </w:t>
+      </w:r>
+      <w:r>
+        <w:rPr>
+          <w:lang w:bidi="ar-EG"/>
+        </w:rPr>
+        <w:t xml:space="preserve">object </w:t>
+      </w:r>
+      <w:r>
+        <w:rPr>
+          <w:rFonts w:hint="cs"/>
+          <w:rtl/>
+          <w:lang w:bidi="ar-EG"/>
+        </w:rPr>
+        <w:t xml:space="preserve"> واحد بس على  مستوى ال </w:t>
+      </w:r>
+      <w:r>
+        <w:rPr>
+          <w:lang w:bidi="ar-EG"/>
+        </w:rPr>
+        <w:t xml:space="preserve">app </w:t>
+      </w:r>
+      <w:r>
+        <w:rPr>
+          <w:rFonts w:hint="cs"/>
+          <w:rtl/>
+          <w:lang w:bidi="ar-EG"/>
+        </w:rPr>
+        <w:t xml:space="preserve"> من الكلاس معين ولو حد حاول  يعمل </w:t>
+      </w:r>
+      <w:r>
+        <w:rPr>
+          <w:lang w:bidi="ar-EG"/>
+        </w:rPr>
+        <w:t xml:space="preserve">object </w:t>
+      </w:r>
+      <w:r>
+        <w:rPr>
+          <w:rFonts w:hint="cs"/>
+          <w:rtl/>
+          <w:lang w:bidi="ar-EG"/>
+        </w:rPr>
+        <w:t xml:space="preserve"> جيديد  ف انحنا مش بنسمح بدة وبنخليه يتعامل بنفس ال</w:t>
+      </w:r>
+      <w:r>
+        <w:rPr>
+          <w:lang w:bidi="ar-EG"/>
+        </w:rPr>
+        <w:t xml:space="preserve">object </w:t>
+      </w:r>
+      <w:r>
+        <w:rPr>
+          <w:rFonts w:hint="cs"/>
+          <w:rtl/>
+          <w:lang w:bidi="ar-EG"/>
+        </w:rPr>
+        <w:t xml:space="preserve"> الى موجود معانا كلنا . </w:t>
+      </w:r>
+      <w:r>
+        <w:rPr>
+          <w:rFonts w:hint="cs"/>
+          <w:rtl/>
+          <w:lang w:bidi="ar-EG"/>
+        </w:rPr>
+        <w:t xml:space="preserve">وسبب دة ان   عوزين يكون ف </w:t>
+      </w:r>
+      <w:r>
+        <w:rPr>
+          <w:lang w:bidi="ar-EG"/>
+        </w:rPr>
+        <w:t xml:space="preserve">      entry</w:t>
+      </w:r>
+      <w:r>
+        <w:rPr>
+          <w:lang w:bidi="ar-EG"/>
+        </w:rPr>
+        <w:t xml:space="preserve"> point </w:t>
+      </w:r>
+      <w:r>
+        <w:rPr>
+          <w:rFonts w:hint="cs"/>
+          <w:rtl/>
+          <w:lang w:bidi="ar-EG"/>
+        </w:rPr>
+        <w:t xml:space="preserve">واحدة </w:t>
+      </w:r>
+      <w:r>
+        <w:rPr>
+          <w:rFonts w:hint="cs"/>
+          <w:rtl/>
+          <w:lang w:bidi="ar-EG"/>
+        </w:rPr>
+        <w:t xml:space="preserve">للحاجه الى بنشتغل عليها . </w:t>
+      </w:r>
+    </w:p>
+    <w:p>
+      <w:pPr>
+        <w:pStyle w:val="ListParagraph"/>
+        <w:bidi/>
+        <w:rPr>
+          <w:lang w:bidi="ar-EG"/>
+        </w:rPr>
+      </w:pPr>
+    </w:p>
+    <w:p>
+      <w:pPr>
+        <w:pStyle w:val="ListParagraph"/>
+        <w:numPr>
+          <w:ilvl w:val="0"/>
+          <w:numId w:val="12"/>
+        </w:numPr>
+        <w:bidi/>
+        <w:rPr>
+          <w:lang w:bidi="ar-EG"/>
+        </w:rPr>
+      </w:pPr>
+      <w:r>
+        <w:rPr>
+          <w:rFonts w:hint="cs"/>
+          <w:rtl/>
+          <w:lang w:bidi="ar-EG"/>
+        </w:rPr>
+        <w:t xml:space="preserve">مثلا وانا شغال مع ال </w:t>
+      </w:r>
+      <w:r>
+        <w:rPr>
+          <w:lang w:bidi="ar-EG"/>
+        </w:rPr>
+        <w:t xml:space="preserve">database </w:t>
+      </w:r>
+      <w:r>
+        <w:rPr>
+          <w:rFonts w:hint="cs"/>
+          <w:rtl/>
+          <w:lang w:bidi="ar-EG"/>
+        </w:rPr>
+        <w:t xml:space="preserve"> اكون عاوز واحد بس يكون  هو الى مسئول عن  ال </w:t>
+      </w:r>
+      <w:r>
+        <w:rPr>
+          <w:lang w:bidi="ar-EG"/>
+        </w:rPr>
+        <w:t>DB</w:t>
+      </w:r>
+      <w:r>
+        <w:rPr>
+          <w:rFonts w:hint="cs"/>
+          <w:rtl/>
+          <w:lang w:bidi="ar-EG"/>
+        </w:rPr>
+        <w:t xml:space="preserve"> يعنى  مسئول عن فتح وقفل  ال </w:t>
+      </w:r>
+      <w:r>
+        <w:rPr>
+          <w:lang w:bidi="ar-EG"/>
+        </w:rPr>
+        <w:t xml:space="preserve">connection </w:t>
+      </w:r>
+      <w:r>
+        <w:rPr>
+          <w:rFonts w:hint="cs"/>
+          <w:rtl/>
+          <w:lang w:bidi="ar-EG"/>
+        </w:rPr>
+        <w:t xml:space="preserve"> وكدة .  </w:t>
+      </w:r>
+      <w:r>
+        <w:rPr>
+          <w:rFonts w:hint="cs"/>
+          <w:rtl/>
+          <w:lang w:bidi="ar-EG"/>
+        </w:rPr>
+        <w:t xml:space="preserve">ف هحط الكلام دة ف كلاس بس عاوز اتاكد ان هيكون ف منه </w:t>
+      </w:r>
+      <w:r>
+        <w:rPr>
+          <w:lang w:bidi="ar-EG"/>
+        </w:rPr>
+        <w:t xml:space="preserve">object </w:t>
+      </w:r>
+      <w:r>
+        <w:rPr>
+          <w:rFonts w:hint="cs"/>
+          <w:rtl/>
+          <w:lang w:bidi="ar-EG"/>
+        </w:rPr>
+        <w:t xml:space="preserve"> واحد  موجود واى حد هيتعامل مع  ال </w:t>
+      </w:r>
+      <w:r>
+        <w:rPr>
+          <w:lang w:bidi="ar-EG"/>
+        </w:rPr>
+        <w:t xml:space="preserve">database </w:t>
+      </w:r>
+      <w:r>
+        <w:rPr>
+          <w:rFonts w:hint="cs"/>
+          <w:rtl/>
+          <w:lang w:bidi="ar-EG"/>
+        </w:rPr>
+        <w:t xml:space="preserve"> يتعامل مع ال </w:t>
+      </w:r>
+      <w:r>
+        <w:rPr>
+          <w:lang w:bidi="ar-EG"/>
+        </w:rPr>
+        <w:t xml:space="preserve">object </w:t>
+      </w:r>
+      <w:r>
+        <w:rPr>
+          <w:rFonts w:hint="cs"/>
+          <w:rtl/>
+          <w:lang w:bidi="ar-EG"/>
+        </w:rPr>
+        <w:t xml:space="preserve"> االى كلنا بنتعامل بيه .</w:t>
+      </w:r>
+    </w:p>
+    <w:p>
+      <w:pPr>
+        <w:pStyle w:val="ListParagraph"/>
+        <w:rPr>
+          <w:lang w:bidi="ar-EG"/>
+        </w:rPr>
+      </w:pPr>
+      <w:r>
+        <w:rPr>
+          <w:rFonts w:cs="Arial"/>
+          <w:rtl/>
+          <w:lang w:bidi="ar-EG"/>
+        </w:rPr>
+        <w:drawing>
+          <wp:anchor distT="0" distB="0" distL="114300" distR="114300" simplePos="0" relativeHeight="251666432" behindDoc="0" locked="0" layoutInCell="1" allowOverlap="1" wp14:anchorId="4DF4D58C" wp14:editId="44B14762">
+            <wp:simplePos x="0" y="0"/>
+            <wp:positionH relativeFrom="margin">
+              <wp:posOffset>-448945</wp:posOffset>
+            </wp:positionH>
+            <wp:positionV relativeFrom="margin">
+              <wp:posOffset>5949950</wp:posOffset>
+            </wp:positionV>
+            <wp:extent cx="2704465" cy="1930400"/>
+            <wp:effectExtent l="0" t="0" r="635" b="0"/>
+            <wp:wrapSquare wrapText="bothSides"/>
+            <wp:docPr id="33" name="Picture 33"/>
+            <wp:cNvGraphicFramePr>
+              <a:graphicFrameLocks xmlns:a="http://schemas.openxmlformats.org/drawingml/2006/main" noChangeAspect="1"/>
+            </wp:cNvGraphicFramePr>
+            <a:graphic xmlns:a="http://schemas.openxmlformats.org/drawingml/2006/main">
+              <a:graphicData uri="http://schemas.openxmlformats.org/drawingml/2006/picture">
+                <pic:pic xmlns:pic="http://schemas.openxmlformats.org/drawingml/2006/picture">
+                  <pic:nvPicPr>
+                    <pic:cNvPr id="1" name=""/>
+                    <pic:cNvPicPr/>
+                  </pic:nvPicPr>
+                  <pic:blipFill>
+                    <a:blip r:embed="rId11" cstate="print">
+                      <a:extLst>
+                        <a:ext uri="{28A0092B-C50C-407E-A947-70E740481C1C}">
+                          <a14:useLocalDpi xmlns:a14="http://schemas.microsoft.com/office/drawing/2010/main" val="0"/>
+                        </a:ext>
+                      </a:extLst>
+                    </a:blip>
+                    <a:stretch>
+                      <a:fillRect/>
+                    </a:stretch>
+                  </pic:blipFill>
+                  <pic:spPr>
+                    <a:xfrm>
+                      <a:off x="0" y="0"/>
+                      <a:ext cx="2704465" cy="1930400"/>
+                    </a:xfrm>
+                    <a:prstGeom prst="rect">
+                      <a:avLst/>
+                    </a:prstGeom>
+                  </pic:spPr>
+                </pic:pic>
+              </a:graphicData>
+            </a:graphic>
+            <wp14:sizeRelH relativeFrom="margin">
+              <wp14:pctWidth>0</wp14:pctWidth>
+            </wp14:sizeRelH>
+            <wp14:sizeRelV relativeFrom="margin">
+              <wp14:pctHeight>0</wp14:pctHeight>
+            </wp14:sizeRelV>
+          </wp:anchor>
+        </w:drawing>
+      </w:r>
+    </w:p>
+    <w:p>
+      <w:pPr>
+        <w:pStyle w:val="ListParagraph"/>
+        <w:numPr>
+          <w:ilvl w:val="0"/>
+          <w:numId w:val="12"/>
+        </w:numPr>
+        <w:bidi/>
+        <w:rPr>
+          <w:lang w:bidi="ar-EG"/>
+        </w:rPr>
+      </w:pPr>
+      <w:r>
+        <w:rPr>
+          <w:rFonts w:hint="cs"/>
+          <w:rtl/>
+          <w:lang w:bidi="ar-EG"/>
+        </w:rPr>
+        <w:t xml:space="preserve">ودة مثال  تانى لفكرة ليه عاوز يكون ف </w:t>
+      </w:r>
+      <w:r>
+        <w:rPr>
+          <w:lang w:bidi="ar-EG"/>
+        </w:rPr>
+        <w:t xml:space="preserve">object </w:t>
+      </w:r>
+      <w:r>
+        <w:rPr>
+          <w:rFonts w:hint="cs"/>
+          <w:rtl/>
+          <w:lang w:bidi="ar-EG"/>
+        </w:rPr>
+        <w:t xml:space="preserve">واحد : </w:t>
+      </w:r>
+      <w:r>
+        <w:rPr>
+          <w:rFonts w:hint="cs"/>
+          <w:rtl/>
+          <w:lang w:bidi="ar-EG"/>
+        </w:rPr>
+        <w:t xml:space="preserve">انا  بعمل </w:t>
+      </w:r>
+      <w:r>
+        <w:rPr>
+          <w:lang w:bidi="ar-EG"/>
+        </w:rPr>
+        <w:t xml:space="preserve">simulation </w:t>
+      </w:r>
+      <w:r>
+        <w:rPr>
+          <w:rFonts w:hint="cs"/>
+          <w:rtl/>
+          <w:lang w:bidi="ar-EG"/>
+        </w:rPr>
+        <w:t xml:space="preserve"> لبرنامج  </w:t>
+      </w:r>
+      <w:proofErr w:type="spellStart"/>
+      <w:r>
+        <w:rPr>
+          <w:lang w:bidi="ar-EG"/>
+        </w:rPr>
+        <w:t>os</w:t>
+      </w:r>
+      <w:proofErr w:type="spellEnd"/>
+      <w:r>
+        <w:rPr>
+          <w:lang w:bidi="ar-EG"/>
+        </w:rPr>
+        <w:t xml:space="preserve"> </w:t>
+      </w:r>
+      <w:r>
+        <w:rPr>
+          <w:rFonts w:hint="cs"/>
+          <w:rtl/>
+          <w:lang w:bidi="ar-EG"/>
+        </w:rPr>
+        <w:t xml:space="preserve"> ف  على مستوى ال </w:t>
+      </w:r>
+      <w:proofErr w:type="spellStart"/>
+      <w:r>
+        <w:rPr>
+          <w:lang w:bidi="ar-EG"/>
+        </w:rPr>
+        <w:t>os</w:t>
+      </w:r>
+      <w:proofErr w:type="spellEnd"/>
+      <w:r>
+        <w:rPr>
+          <w:lang w:bidi="ar-EG"/>
+        </w:rPr>
+        <w:t xml:space="preserve"> </w:t>
+      </w:r>
+      <w:r>
+        <w:rPr>
+          <w:rFonts w:hint="cs"/>
+          <w:rtl/>
+          <w:lang w:bidi="ar-EG"/>
+        </w:rPr>
+        <w:t xml:space="preserve"> مفروض معايه  </w:t>
+      </w:r>
+      <w:r>
+        <w:rPr>
+          <w:lang w:bidi="ar-EG"/>
+        </w:rPr>
+        <w:t xml:space="preserve">object </w:t>
+      </w:r>
+      <w:r>
+        <w:rPr>
+          <w:rFonts w:hint="cs"/>
+          <w:rtl/>
+          <w:lang w:bidi="ar-EG"/>
+        </w:rPr>
+        <w:t xml:space="preserve"> واحد بس من  </w:t>
+      </w:r>
+      <w:proofErr w:type="spellStart"/>
+      <w:r>
+        <w:rPr>
+          <w:lang w:bidi="ar-EG"/>
+        </w:rPr>
+        <w:t>c</w:t>
+      </w:r>
+      <w:r>
+        <w:rPr>
+          <w:lang w:bidi="ar-EG"/>
+        </w:rPr>
+        <w:t>p</w:t>
+      </w:r>
+      <w:r>
+        <w:rPr>
+          <w:lang w:bidi="ar-EG"/>
+        </w:rPr>
+        <w:t>u</w:t>
+      </w:r>
+      <w:proofErr w:type="spellEnd"/>
+      <w:r>
+        <w:rPr>
+          <w:lang w:bidi="ar-EG"/>
+        </w:rPr>
+        <w:t xml:space="preserve"> </w:t>
+      </w:r>
+      <w:r>
+        <w:rPr>
+          <w:rFonts w:hint="cs"/>
+          <w:rtl/>
+          <w:lang w:bidi="ar-EG"/>
+        </w:rPr>
+        <w:t xml:space="preserve">وال </w:t>
+      </w:r>
+      <w:r>
+        <w:rPr>
+          <w:lang w:bidi="ar-EG"/>
+        </w:rPr>
+        <w:t xml:space="preserve">network card </w:t>
+      </w:r>
+      <w:r>
+        <w:rPr>
+          <w:rFonts w:hint="cs"/>
+          <w:rtl/>
+          <w:lang w:bidi="ar-EG"/>
+        </w:rPr>
+        <w:t xml:space="preserve"> </w:t>
+      </w:r>
+      <w:r>
+        <w:rPr>
+          <w:lang w:bidi="ar-EG"/>
+        </w:rPr>
+        <w:t xml:space="preserve"> </w:t>
+      </w:r>
+      <w:r>
+        <w:rPr>
+          <w:rFonts w:hint="cs"/>
+          <w:rtl/>
+          <w:lang w:bidi="ar-EG"/>
+        </w:rPr>
+        <w:t xml:space="preserve">ف انا عاوز اى حد يتعامل مع البرنامج بتاعى ميقدرش  يعمل </w:t>
+      </w:r>
+      <w:r>
+        <w:rPr>
+          <w:lang w:bidi="ar-EG"/>
+        </w:rPr>
+        <w:t xml:space="preserve">create </w:t>
+      </w:r>
+      <w:r>
+        <w:rPr>
+          <w:rFonts w:hint="cs"/>
+          <w:rtl/>
+          <w:lang w:bidi="ar-EG"/>
+        </w:rPr>
+        <w:t xml:space="preserve"> لاكتر  من </w:t>
+      </w:r>
+      <w:r>
+        <w:rPr>
+          <w:lang w:bidi="ar-EG"/>
+        </w:rPr>
+        <w:t xml:space="preserve">object </w:t>
+      </w:r>
+      <w:r>
+        <w:rPr>
+          <w:rFonts w:hint="cs"/>
+          <w:rtl/>
+          <w:lang w:bidi="ar-EG"/>
+        </w:rPr>
+        <w:t xml:space="preserve"> . يعنى  كلنا نتعامل مع </w:t>
+      </w:r>
+      <w:r>
+        <w:rPr>
+          <w:lang w:bidi="ar-EG"/>
+        </w:rPr>
+        <w:t xml:space="preserve">object </w:t>
+      </w:r>
+      <w:r>
+        <w:rPr>
+          <w:rFonts w:hint="cs"/>
+          <w:rtl/>
+          <w:lang w:bidi="ar-EG"/>
+        </w:rPr>
+        <w:t xml:space="preserve"> واحد من ال </w:t>
+      </w:r>
+      <w:proofErr w:type="spellStart"/>
+      <w:r>
+        <w:rPr>
+          <w:lang w:bidi="ar-EG"/>
+        </w:rPr>
+        <w:t>cpu</w:t>
+      </w:r>
+      <w:proofErr w:type="spellEnd"/>
+      <w:r>
+        <w:rPr>
+          <w:lang w:bidi="ar-EG"/>
+        </w:rPr>
+        <w:t xml:space="preserve"> </w:t>
+      </w:r>
+      <w:r>
+        <w:rPr>
+          <w:rFonts w:hint="cs"/>
+          <w:rtl/>
+          <w:lang w:bidi="ar-EG"/>
+        </w:rPr>
+        <w:t xml:space="preserve"> . </w:t>
+      </w:r>
+      <w:r>
+        <w:rPr>
+          <w:rFonts w:hint="cs"/>
+          <w:rtl/>
+          <w:lang w:bidi="ar-EG"/>
+        </w:rPr>
+        <w:t xml:space="preserve">واى حد تانى  يحاول يعمل  </w:t>
+      </w:r>
+      <w:r>
+        <w:rPr>
+          <w:lang w:bidi="ar-EG"/>
+        </w:rPr>
+        <w:t xml:space="preserve">create </w:t>
+      </w:r>
+      <w:r>
+        <w:rPr>
+          <w:rFonts w:hint="cs"/>
+          <w:rtl/>
+          <w:lang w:bidi="ar-EG"/>
+        </w:rPr>
+        <w:t xml:space="preserve"> ل</w:t>
+      </w:r>
+      <w:r>
+        <w:rPr>
+          <w:lang w:bidi="ar-EG"/>
+        </w:rPr>
+        <w:t xml:space="preserve">object </w:t>
+      </w:r>
+      <w:r>
+        <w:rPr>
+          <w:rFonts w:hint="cs"/>
+          <w:rtl/>
+          <w:lang w:bidi="ar-EG"/>
+        </w:rPr>
+        <w:t xml:space="preserve"> جديد  نخليه يتعامل مع نفس ال </w:t>
+      </w:r>
+      <w:r>
+        <w:rPr>
+          <w:lang w:bidi="ar-EG"/>
+        </w:rPr>
+        <w:t xml:space="preserve">object  </w:t>
+      </w:r>
+      <w:r>
+        <w:rPr>
+          <w:rFonts w:hint="cs"/>
+          <w:rtl/>
+          <w:lang w:bidi="ar-EG"/>
+        </w:rPr>
+        <w:t xml:space="preserve"> القديم الى  كلنا بنتعامل معاه . </w:t>
+      </w:r>
+    </w:p>
+    <w:p>
+      <w:pPr>
+        <w:pStyle w:val="ListParagraph"/>
+        <w:bidi/>
+        <w:rPr>
+          <w:lang w:bidi="ar-EG"/>
+        </w:rPr>
+      </w:pPr>
+    </w:p>
+    <w:p>
+      <w:pPr>
+        <w:pStyle w:val="ListParagraph"/>
+        <w:bidi/>
+        <w:rPr>
+          <w:rtl/>
+          <w:lang w:bidi="ar-EG"/>
+        </w:rPr>
+      </w:pPr>
+      <w:r>
+        <w:rPr>
+          <w:rFonts w:hint="cs"/>
+          <w:rtl/>
+          <w:lang w:bidi="ar-EG"/>
+        </w:rPr>
+        <w:t xml:space="preserve">ف ممكن تتخيل  ان كل  باب من دول هو </w:t>
+      </w:r>
+      <w:r>
+        <w:rPr>
+          <w:lang w:bidi="ar-EG"/>
+        </w:rPr>
+        <w:t xml:space="preserve">process </w:t>
+      </w:r>
+      <w:r>
+        <w:rPr>
+          <w:rFonts w:hint="cs"/>
+          <w:rtl/>
+          <w:lang w:bidi="ar-EG"/>
+        </w:rPr>
+        <w:t xml:space="preserve"> بتطلب ال </w:t>
+      </w:r>
+      <w:proofErr w:type="spellStart"/>
+      <w:r>
+        <w:rPr>
+          <w:lang w:bidi="ar-EG"/>
+        </w:rPr>
+        <w:t>cpu</w:t>
+      </w:r>
+      <w:proofErr w:type="spellEnd"/>
+      <w:r>
+        <w:rPr>
+          <w:lang w:bidi="ar-EG"/>
+        </w:rPr>
+        <w:t xml:space="preserve"> </w:t>
+      </w:r>
+      <w:r>
+        <w:rPr>
+          <w:rFonts w:hint="cs"/>
+          <w:rtl/>
+          <w:lang w:bidi="ar-EG"/>
+        </w:rPr>
+        <w:t xml:space="preserve"> </w:t>
+      </w:r>
+    </w:p>
+    <w:p>
+      <w:pPr>
+        <w:pStyle w:val="ListParagraph"/>
+        <w:bidi/>
+        <w:rPr>
+          <w:rFonts w:hint="cs"/>
+          <w:rtl/>
+          <w:lang w:bidi="ar-EG"/>
+        </w:rPr>
+      </w:pPr>
+      <w:r>
+        <w:rPr>
+          <w:rFonts w:hint="cs"/>
+          <w:rtl/>
+          <w:lang w:bidi="ar-EG"/>
+        </w:rPr>
+        <w:t xml:space="preserve">ف كل مرة  ال </w:t>
+      </w:r>
+      <w:r>
+        <w:rPr>
+          <w:lang w:bidi="ar-EG"/>
+        </w:rPr>
+        <w:t xml:space="preserve">process </w:t>
+      </w:r>
+      <w:r>
+        <w:rPr>
+          <w:rFonts w:hint="cs"/>
+          <w:rtl/>
+          <w:lang w:bidi="ar-EG"/>
+        </w:rPr>
+        <w:t xml:space="preserve"> تطلب ال </w:t>
+      </w:r>
+      <w:proofErr w:type="spellStart"/>
+      <w:r>
+        <w:rPr>
+          <w:lang w:bidi="ar-EG"/>
+        </w:rPr>
+        <w:t>cpu</w:t>
+      </w:r>
+      <w:proofErr w:type="spellEnd"/>
+      <w:r>
+        <w:rPr>
+          <w:lang w:bidi="ar-EG"/>
+        </w:rPr>
+        <w:t xml:space="preserve"> </w:t>
+      </w:r>
+      <w:r>
+        <w:rPr>
+          <w:rFonts w:hint="cs"/>
+          <w:rtl/>
+          <w:lang w:bidi="ar-EG"/>
+        </w:rPr>
+        <w:t xml:space="preserve"> تلاقى نفس ال </w:t>
+      </w:r>
+      <w:r>
+        <w:rPr>
+          <w:lang w:bidi="ar-EG"/>
+        </w:rPr>
+        <w:t xml:space="preserve">object </w:t>
+      </w:r>
+      <w:r>
+        <w:rPr>
+          <w:rFonts w:hint="cs"/>
+          <w:rtl/>
+          <w:lang w:bidi="ar-EG"/>
+        </w:rPr>
+        <w:t xml:space="preserve"> من ال </w:t>
+      </w:r>
+      <w:proofErr w:type="spellStart"/>
+      <w:r>
+        <w:rPr>
+          <w:lang w:bidi="ar-EG"/>
+        </w:rPr>
+        <w:t>cpu</w:t>
+      </w:r>
+      <w:proofErr w:type="spellEnd"/>
+      <w:r>
+        <w:rPr>
+          <w:lang w:bidi="ar-EG"/>
+        </w:rPr>
+        <w:t xml:space="preserve"> </w:t>
+      </w:r>
+      <w:r>
+        <w:rPr>
+          <w:rFonts w:hint="cs"/>
+          <w:rtl/>
+          <w:lang w:bidi="ar-EG"/>
+        </w:rPr>
+        <w:t xml:space="preserve"> عشان مفيش  غير </w:t>
+      </w:r>
+      <w:r>
+        <w:rPr>
+          <w:lang w:bidi="ar-EG"/>
+        </w:rPr>
+        <w:t xml:space="preserve">object </w:t>
+      </w:r>
+      <w:r>
+        <w:rPr>
+          <w:rFonts w:hint="cs"/>
+          <w:rtl/>
+          <w:lang w:bidi="ar-EG"/>
+        </w:rPr>
+        <w:t xml:space="preserve"> واحد بس من ال </w:t>
+      </w:r>
+      <w:proofErr w:type="spellStart"/>
+      <w:r>
+        <w:rPr>
+          <w:lang w:bidi="ar-EG"/>
+        </w:rPr>
+        <w:t>cpu</w:t>
+      </w:r>
+      <w:proofErr w:type="spellEnd"/>
+      <w:r>
+        <w:rPr>
+          <w:lang w:bidi="ar-EG"/>
+        </w:rPr>
+        <w:t xml:space="preserve"> </w:t>
+      </w:r>
+      <w:r>
+        <w:rPr>
+          <w:rFonts w:hint="cs"/>
+          <w:rtl/>
+          <w:lang w:bidi="ar-EG"/>
+        </w:rPr>
+        <w:t xml:space="preserve"> على مستورى </w:t>
+      </w:r>
+    </w:p>
+    <w:p>
+      <w:pPr>
+        <w:pStyle w:val="ListParagraph"/>
+        <w:bidi/>
+        <w:rPr>
+          <w:rtl/>
+          <w:lang w:bidi="ar-EG"/>
+        </w:rPr>
+      </w:pPr>
+      <w:r>
+        <w:rPr>
+          <w:rFonts w:hint="cs"/>
+          <w:rtl/>
+          <w:lang w:bidi="ar-EG"/>
+        </w:rPr>
+        <w:t xml:space="preserve">ال </w:t>
+      </w:r>
+      <w:r>
+        <w:rPr>
+          <w:lang w:bidi="ar-EG"/>
+        </w:rPr>
+        <w:t xml:space="preserve">app </w:t>
+      </w:r>
+      <w:r>
+        <w:rPr>
+          <w:rFonts w:hint="cs"/>
+          <w:rtl/>
+          <w:lang w:bidi="ar-EG"/>
+        </w:rPr>
+        <w:t xml:space="preserve"> . </w:t>
+      </w:r>
+    </w:p>
+    <w:p>
+      <w:pPr>
+        <w:bidi/>
+        <w:rPr>
+          <w:rtl/>
+          <w:lang w:bidi="ar-EG"/>
+        </w:rPr>
+      </w:pPr>
+    </w:p>
+    <w:p>
+      <w:pPr>
+        <w:pStyle w:val="ListParagraph"/>
+        <w:bidi/>
+        <w:rPr>
+          <w:rtl/>
+          <w:lang w:bidi="ar-EG"/>
+        </w:rPr>
+      </w:pPr>
+    </w:p>
+    <w:p>
+      <w:pPr>
+        <w:pStyle w:val="ListParagraph"/>
+        <w:numPr>
+          <w:ilvl w:val="0"/>
+          <w:numId w:val="12"/>
+        </w:numPr>
+        <w:bidi/>
+        <w:rPr>
+          <w:lang w:bidi="ar-EG"/>
+        </w:rPr>
+      </w:pPr>
+      <w:r>
+        <w:rPr>
+          <w:rFonts w:hint="cs"/>
+          <w:rtl/>
+          <w:lang w:bidi="ar-EG"/>
+        </w:rPr>
+        <w:t xml:space="preserve">ممكن واحد  يقلى ان مش محتاج اصلا </w:t>
+      </w:r>
+      <w:r>
+        <w:rPr>
+          <w:lang w:bidi="ar-EG"/>
+        </w:rPr>
+        <w:t xml:space="preserve">singleton </w:t>
+      </w:r>
+      <w:r>
+        <w:rPr>
+          <w:rFonts w:hint="cs"/>
+          <w:rtl/>
+          <w:lang w:bidi="ar-EG"/>
+        </w:rPr>
+        <w:t xml:space="preserve"> عشان اقدر اضمن ان هعمل </w:t>
+      </w:r>
+      <w:r>
+        <w:rPr>
+          <w:lang w:bidi="ar-EG"/>
+        </w:rPr>
+        <w:t xml:space="preserve">object </w:t>
+      </w:r>
+      <w:r>
+        <w:rPr>
+          <w:rFonts w:hint="cs"/>
+          <w:rtl/>
+          <w:lang w:bidi="ar-EG"/>
+        </w:rPr>
+        <w:t xml:space="preserve"> واحد من الكلام ّ</w:t>
+      </w:r>
+      <w:r>
+        <w:rPr>
+          <w:lang w:bidi="ar-EG"/>
+        </w:rPr>
+        <w:t>!!!!!</w:t>
+      </w:r>
+      <w:r>
+        <w:rPr>
+          <w:rFonts w:hint="cs"/>
+          <w:rtl/>
+          <w:lang w:bidi="ar-EG"/>
+        </w:rPr>
+        <w:t xml:space="preserve"> وان هو هيعمل كل حاجة جوة الكلاس </w:t>
+      </w:r>
+      <w:r>
+        <w:rPr>
+          <w:lang w:bidi="ar-EG"/>
+        </w:rPr>
+        <w:t xml:space="preserve">static </w:t>
+      </w:r>
+      <w:r>
+        <w:rPr>
+          <w:rFonts w:hint="cs"/>
+          <w:rtl/>
+          <w:lang w:bidi="ar-EG"/>
+        </w:rPr>
+        <w:t xml:space="preserve"> ف بكدة ابقا حققت الى عاوزة ؟ هقلك صح جدااا </w:t>
+      </w:r>
+      <w:r>
+        <w:rPr>
+          <w:lang w:bidi="ar-EG"/>
+        </w:rPr>
+        <w:t xml:space="preserve"> </w:t>
+      </w:r>
+      <w:r>
+        <w:rPr>
+          <w:rFonts w:hint="cs"/>
+          <w:rtl/>
+          <w:lang w:bidi="ar-EG"/>
+        </w:rPr>
+        <w:t xml:space="preserve">ف حاله ان انا الى  بعمل ال </w:t>
+      </w:r>
+      <w:r>
+        <w:rPr>
+          <w:lang w:bidi="ar-EG"/>
+        </w:rPr>
+        <w:t xml:space="preserve">class </w:t>
+      </w:r>
+      <w:r>
+        <w:rPr>
+          <w:rFonts w:hint="cs"/>
+          <w:rtl/>
+          <w:lang w:bidi="ar-EG"/>
+        </w:rPr>
+        <w:t xml:space="preserve">  و ف احيان كتير    الكلاس مش بتكون انت الى عامله انت مرجرد بتستخدامه .</w:t>
+      </w:r>
+    </w:p>
+    <w:p>
+      <w:pPr>
+        <w:bidi/>
+        <w:rPr>
+          <w:rtl/>
+          <w:lang w:bidi="ar-EG"/>
+        </w:rPr>
+      </w:pPr>
+    </w:p>
+    <w:p>
+      <w:pPr>
+        <w:pStyle w:val="Heading2"/>
+        <w:numPr>
+          <w:ilvl w:val="1"/>
+          <w:numId w:val="14"/>
+        </w:numPr>
+        <w:rPr>
+          <w:lang w:bidi="ar-EG"/>
+        </w:rPr>
+      </w:pPr>
+      <w:r>
+        <w:rPr>
+          <w:lang w:bidi="ar-EG"/>
+        </w:rPr>
+        <w:t xml:space="preserve">Example by </w:t>
+      </w:r>
+      <w:r>
+        <w:rPr>
+          <w:lang w:bidi="ar-EG"/>
+        </w:rPr>
+        <w:t>code:</w:t>
+      </w:r>
+    </w:p>
+    <w:p>
+      <w:pPr>
+        <w:bidi/>
+        <w:rPr>
+          <w:rFonts w:hint="cs"/>
+          <w:rtl/>
+          <w:lang w:bidi="ar-EG"/>
+        </w:rPr>
+      </w:pPr>
+      <w:r>
+        <w:rPr>
+          <w:rFonts w:hint="cs"/>
+          <w:rtl/>
+          <w:lang w:bidi="ar-EG"/>
+        </w:rPr>
+        <w:t>المثال دة هيكون على</w:t>
+      </w:r>
+      <w:r>
+        <w:rPr>
+          <w:rFonts w:hint="cs"/>
+          <w:rtl/>
+          <w:lang w:bidi="ar-EG"/>
+        </w:rPr>
+        <w:t xml:space="preserve"> نفس حوار ال</w:t>
+      </w:r>
+      <w:proofErr w:type="spellStart"/>
+      <w:r>
+        <w:rPr>
+          <w:lang w:bidi="ar-EG"/>
+        </w:rPr>
+        <w:t>cpu</w:t>
+      </w:r>
+      <w:proofErr w:type="spellEnd"/>
+      <w:r>
+        <w:rPr>
+          <w:lang w:bidi="ar-EG"/>
+        </w:rPr>
+        <w:t xml:space="preserve"> , network card </w:t>
+      </w:r>
+      <w:r>
+        <w:rPr>
+          <w:rFonts w:hint="cs"/>
+          <w:rtl/>
+          <w:lang w:bidi="ar-EG"/>
+        </w:rPr>
+        <w:t xml:space="preserve"> الى شرحته من شويه . </w:t>
+      </w:r>
+      <w:bookmarkStart w:id="2" w:name="_GoBack"/>
+      <w:bookmarkEnd w:id="2"/>
+    </w:p>
+    <w:p>
+      <w:pPr>
+        <w:bidi/>
+        <w:rPr>
+          <w:rtl/>
+          <w:lang w:bidi="ar-EG"/>
+        </w:rPr>
+      </w:pPr>
+    </w:p>
+    <w:p>
+      <w:pPr>
+        <w:bidi/>
+        <w:rPr>
+          <w:rtl/>
+          <w:lang w:bidi="ar-EG"/>
+        </w:rPr>
+      </w:pPr>
+    </w:p>
+    <w:p>
+      <w:pPr>
+        <w:bidi/>
+        <w:rPr>
+          <w:rFonts w:hint="cs"/>
+          <w:rtl/>
+          <w:lang w:bidi="ar-EG"/>
+        </w:rPr>
+      </w:pPr>
+    </w:p>
     <w:sectPr>
-      <w:footerReference w:type="default" r:id="rId10"/>
+      <w:footerReference w:type="default" r:id="rId12"/>
       <w:pgSz w:w="12240" w:h="15840"/>
       <w:pgMar w:top="1440" w:right="1440" w:bottom="1440" w:left="1440" w:header="720" w:footer="720" w:gutter="0"/>
       <w:pgBorders w:offsetFrom="page">
@@ -4440,7 +6309,6 @@
           <w:dataBinding w:prefixMappings="xmlns:ns0='http://purl.org/dc/elements/1.1/' xmlns:ns1='http://schemas.openxmlformats.org/package/2006/metadata/core-properties' " w:xpath="/ns1:coreProperties[1]/ns0:creator[1]" w:storeItemID="{6C3C8BC8-F283-45AE-878A-BAB7291924A1}"/>
           <w:text/>
         </w:sdtPr>
-        <w:sdtEndPr/>
         <w:sdtContent>
           <w:tc>
             <w:tcPr>
@@ -4531,7 +6399,7 @@
               <w:sz w:val="18"/>
               <w:szCs w:val="18"/>
             </w:rPr>
-            <w:t>1</w:t>
+            <w:t>3</w:t>
           </w:r>
           <w:r>
             <w:rPr>
@@ -4696,6 +6564,297 @@
     </w:lvl>
   </w:abstractNum>
   <w:abstractNum w:abstractNumId="1">
+    <w:nsid w:val="0A5769B3"/>
+    <w:multiLevelType w:val="hybridMultilevel"/>
+    <w:tmpl w:val="C1C8C43A"/>
+    <w:lvl w:ilvl="0" w:tplc="7E9E13BE">
+      <w:start w:val="1"/>
+      <w:numFmt w:val="decimal"/>
+      <w:lvlText w:val="%1-"/>
+      <w:lvlJc w:val="left"/>
+      <w:pPr>
+        <w:ind w:left="720" w:hanging="360"/>
+      </w:pPr>
+      <w:rPr>
+        <w:rFonts w:hint="default"/>
+      </w:rPr>
+    </w:lvl>
+    <w:lvl w:ilvl="1" w:tplc="04090019" w:tentative="1">
+      <w:start w:val="1"/>
+      <w:numFmt w:val="lowerLetter"/>
+      <w:lvlText w:val="%2."/>
+      <w:lvlJc w:val="left"/>
+      <w:pPr>
+        <w:ind w:left="1440" w:hanging="360"/>
+      </w:pPr>
+    </w:lvl>
+    <w:lvl w:ilvl="2" w:tplc="0409001B" w:tentative="1">
+      <w:start w:val="1"/>
+      <w:numFmt w:val="lowerRoman"/>
+      <w:lvlText w:val="%3."/>
+      <w:lvlJc w:val="right"/>
+      <w:pPr>
+        <w:ind w:left="2160" w:hanging="180"/>
+      </w:pPr>
+    </w:lvl>
+    <w:lvl w:ilvl="3" w:tplc="0409000F" w:tentative="1">
+      <w:start w:val="1"/>
+      <w:numFmt w:val="decimal"/>
+      <w:lvlText w:val="%4."/>
+      <w:lvlJc w:val="left"/>
+      <w:pPr>
+        <w:ind w:left="2880" w:hanging="360"/>
+      </w:pPr>
+    </w:lvl>
+    <w:lvl w:ilvl="4" w:tplc="04090019" w:tentative="1">
+      <w:start w:val="1"/>
+      <w:numFmt w:val="lowerLetter"/>
+      <w:lvlText w:val="%5."/>
+      <w:lvlJc w:val="left"/>
+      <w:pPr>
+        <w:ind w:left="3600" w:hanging="360"/>
+      </w:pPr>
+    </w:lvl>
+    <w:lvl w:ilvl="5" w:tplc="0409001B" w:tentative="1">
+      <w:start w:val="1"/>
+      <w:numFmt w:val="lowerRoman"/>
+      <w:lvlText w:val="%6."/>
+      <w:lvlJc w:val="right"/>
+      <w:pPr>
+        <w:ind w:left="4320" w:hanging="180"/>
+      </w:pPr>
+    </w:lvl>
+    <w:lvl w:ilvl="6" w:tplc="0409000F" w:tentative="1">
+      <w:start w:val="1"/>
+      <w:numFmt w:val="decimal"/>
+      <w:lvlText w:val="%7."/>
+      <w:lvlJc w:val="left"/>
+      <w:pPr>
+        <w:ind w:left="5040" w:hanging="360"/>
+      </w:pPr>
+    </w:lvl>
+    <w:lvl w:ilvl="7" w:tplc="04090019" w:tentative="1">
+      <w:start w:val="1"/>
+      <w:numFmt w:val="lowerLetter"/>
+      <w:lvlText w:val="%8."/>
+      <w:lvlJc w:val="left"/>
+      <w:pPr>
+        <w:ind w:left="5760" w:hanging="360"/>
+      </w:pPr>
+    </w:lvl>
+    <w:lvl w:ilvl="8" w:tplc="0409001B" w:tentative="1">
+      <w:start w:val="1"/>
+      <w:numFmt w:val="lowerRoman"/>
+      <w:lvlText w:val="%9."/>
+      <w:lvlJc w:val="right"/>
+      <w:pPr>
+        <w:ind w:left="6480" w:hanging="180"/>
+      </w:pPr>
+    </w:lvl>
+  </w:abstractNum>
+  <w:abstractNum w:abstractNumId="2">
+    <w:nsid w:val="22FF44B8"/>
+    <w:multiLevelType w:val="hybridMultilevel"/>
+    <w:tmpl w:val="4FA85D7A"/>
+    <w:lvl w:ilvl="0" w:tplc="6D3E6528">
+      <w:start w:val="1"/>
+      <w:numFmt w:val="decimal"/>
+      <w:lvlText w:val="%1"/>
+      <w:lvlJc w:val="left"/>
+      <w:pPr>
+        <w:ind w:left="720" w:hanging="360"/>
+      </w:pPr>
+      <w:rPr>
+        <w:rFonts w:hint="default"/>
+      </w:rPr>
+    </w:lvl>
+    <w:lvl w:ilvl="1" w:tplc="04090019" w:tentative="1">
+      <w:start w:val="1"/>
+      <w:numFmt w:val="lowerLetter"/>
+      <w:lvlText w:val="%2."/>
+      <w:lvlJc w:val="left"/>
+      <w:pPr>
+        <w:ind w:left="1440" w:hanging="360"/>
+      </w:pPr>
+    </w:lvl>
+    <w:lvl w:ilvl="2" w:tplc="0409001B" w:tentative="1">
+      <w:start w:val="1"/>
+      <w:numFmt w:val="lowerRoman"/>
+      <w:lvlText w:val="%3."/>
+      <w:lvlJc w:val="right"/>
+      <w:pPr>
+        <w:ind w:left="2160" w:hanging="180"/>
+      </w:pPr>
+    </w:lvl>
+    <w:lvl w:ilvl="3" w:tplc="0409000F" w:tentative="1">
+      <w:start w:val="1"/>
+      <w:numFmt w:val="decimal"/>
+      <w:lvlText w:val="%4."/>
+      <w:lvlJc w:val="left"/>
+      <w:pPr>
+        <w:ind w:left="2880" w:hanging="360"/>
+      </w:pPr>
+    </w:lvl>
+    <w:lvl w:ilvl="4" w:tplc="04090019" w:tentative="1">
+      <w:start w:val="1"/>
+      <w:numFmt w:val="lowerLetter"/>
+      <w:lvlText w:val="%5."/>
+      <w:lvlJc w:val="left"/>
+      <w:pPr>
+        <w:ind w:left="3600" w:hanging="360"/>
+      </w:pPr>
+    </w:lvl>
+    <w:lvl w:ilvl="5" w:tplc="0409001B" w:tentative="1">
+      <w:start w:val="1"/>
+      <w:numFmt w:val="lowerRoman"/>
+      <w:lvlText w:val="%6."/>
+      <w:lvlJc w:val="right"/>
+      <w:pPr>
+        <w:ind w:left="4320" w:hanging="180"/>
+      </w:pPr>
+    </w:lvl>
+    <w:lvl w:ilvl="6" w:tplc="0409000F" w:tentative="1">
+      <w:start w:val="1"/>
+      <w:numFmt w:val="decimal"/>
+      <w:lvlText w:val="%7."/>
+      <w:lvlJc w:val="left"/>
+      <w:pPr>
+        <w:ind w:left="5040" w:hanging="360"/>
+      </w:pPr>
+    </w:lvl>
+    <w:lvl w:ilvl="7" w:tplc="04090019" w:tentative="1">
+      <w:start w:val="1"/>
+      <w:numFmt w:val="lowerLetter"/>
+      <w:lvlText w:val="%8."/>
+      <w:lvlJc w:val="left"/>
+      <w:pPr>
+        <w:ind w:left="5760" w:hanging="360"/>
+      </w:pPr>
+    </w:lvl>
+    <w:lvl w:ilvl="8" w:tplc="0409001B" w:tentative="1">
+      <w:start w:val="1"/>
+      <w:numFmt w:val="lowerRoman"/>
+      <w:lvlText w:val="%9."/>
+      <w:lvlJc w:val="right"/>
+      <w:pPr>
+        <w:ind w:left="6480" w:hanging="180"/>
+      </w:pPr>
+    </w:lvl>
+  </w:abstractNum>
+  <w:abstractNum w:abstractNumId="3">
+    <w:nsid w:val="25ED3787"/>
+    <w:multiLevelType w:val="multilevel"/>
+    <w:tmpl w:val="C608BA8E"/>
+    <w:lvl w:ilvl="0">
+      <w:start w:val="1"/>
+      <w:numFmt w:val="decimal"/>
+      <w:lvlText w:val="%1."/>
+      <w:lvlJc w:val="left"/>
+      <w:pPr>
+        <w:ind w:left="360" w:hanging="360"/>
+      </w:pPr>
+      <w:rPr>
+        <w:rFonts w:hint="default"/>
+      </w:rPr>
+    </w:lvl>
+    <w:lvl w:ilvl="1">
+      <w:start w:val="1"/>
+      <w:numFmt w:val="decimal"/>
+      <w:lvlText w:val="%1.%2-"/>
+      <w:lvlJc w:val="left"/>
+      <w:pPr>
+        <w:ind w:left="720" w:hanging="720"/>
+      </w:pPr>
+      <w:rPr>
+        <w:rFonts w:hint="default"/>
+      </w:rPr>
+    </w:lvl>
+    <w:lvl w:ilvl="2">
+      <w:start w:val="1"/>
+      <w:numFmt w:val="decimal"/>
+      <w:lvlText w:val="%1.%2-%3."/>
+      <w:lvlJc w:val="left"/>
+      <w:pPr>
+        <w:ind w:left="1080" w:hanging="1080"/>
+      </w:pPr>
+      <w:rPr>
+        <w:rFonts w:hint="default"/>
+      </w:rPr>
+    </w:lvl>
+    <w:lvl w:ilvl="3">
+      <w:start w:val="1"/>
+      <w:numFmt w:val="decimal"/>
+      <w:lvlText w:val="%1.%2-%3.%4."/>
+      <w:lvlJc w:val="left"/>
+      <w:pPr>
+        <w:ind w:left="1080" w:hanging="1080"/>
+      </w:pPr>
+      <w:rPr>
+        <w:rFonts w:hint="default"/>
+      </w:rPr>
+    </w:lvl>
+    <w:lvl w:ilvl="4">
+      <w:start w:val="1"/>
+      <w:numFmt w:val="decimal"/>
+      <w:lvlText w:val="%1.%2-%3.%4.%5."/>
+      <w:lvlJc w:val="left"/>
+      <w:pPr>
+        <w:ind w:left="1440" w:hanging="1440"/>
+      </w:pPr>
+      <w:rPr>
+        <w:rFonts w:hint="default"/>
+      </w:rPr>
+    </w:lvl>
+    <w:lvl w:ilvl="5">
+      <w:start w:val="1"/>
+      <w:numFmt w:val="decimal"/>
+      <w:lvlText w:val="%1.%2-%3.%4.%5.%6."/>
+      <w:lvlJc w:val="left"/>
+      <w:pPr>
+        <w:ind w:left="1800" w:hanging="1800"/>
+      </w:pPr>
+      <w:rPr>
+        <w:rFonts w:hint="default"/>
+      </w:rPr>
+    </w:lvl>
+    <w:lvl w:ilvl="6">
+      <w:start w:val="1"/>
+      <w:numFmt w:val="decimal"/>
+      <w:lvlText w:val="%1.%2-%3.%4.%5.%6.%7."/>
+      <w:lvlJc w:val="left"/>
+      <w:pPr>
+        <w:ind w:left="1800" w:hanging="1800"/>
+      </w:pPr>
+      <w:rPr>
+        <w:rFonts w:hint="default"/>
+      </w:rPr>
+    </w:lvl>
+    <w:lvl w:ilvl="7">
+      <w:start w:val="1"/>
+      <w:numFmt w:val="decimal"/>
+      <w:lvlText w:val="%1.%2-%3.%4.%5.%6.%7.%8."/>
+      <w:lvlJc w:val="left"/>
+      <w:pPr>
+        <w:ind w:left="2160" w:hanging="2160"/>
+      </w:pPr>
+      <w:rPr>
+        <w:rFonts w:hint="default"/>
+      </w:rPr>
+    </w:lvl>
+    <w:lvl w:ilvl="8">
+      <w:start w:val="1"/>
+      <w:numFmt w:val="decimal"/>
+      <w:lvlText w:val="%1.%2-%3.%4.%5.%6.%7.%8.%9."/>
+      <w:lvlJc w:val="left"/>
+      <w:pPr>
+        <w:ind w:left="2520" w:hanging="2520"/>
+      </w:pPr>
+      <w:rPr>
+        <w:rFonts w:hint="default"/>
+      </w:rPr>
+    </w:lvl>
+  </w:abstractNum>
+  <w:abstractNum w:abstractNumId="4">
     <w:nsid w:val="27AB02C6"/>
     <w:multiLevelType w:val="hybridMultilevel"/>
     <w:tmpl w:val="364086DE"/>
@@ -4784,7 +6943,7 @@
       </w:pPr>
     </w:lvl>
   </w:abstractNum>
-  <w:abstractNum w:abstractNumId="2">
+  <w:abstractNum w:abstractNumId="5">
     <w:nsid w:val="39233227"/>
     <w:multiLevelType w:val="hybridMultilevel"/>
     <w:tmpl w:val="1D92CE4E"/>
@@ -4873,7 +7032,120 @@
       </w:pPr>
     </w:lvl>
   </w:abstractNum>
-  <w:abstractNum w:abstractNumId="3">
+  <w:abstractNum w:abstractNumId="6">
+    <w:nsid w:val="3B282422"/>
+    <w:multiLevelType w:val="multilevel"/>
+    <w:tmpl w:val="DCC63A80"/>
+    <w:lvl w:ilvl="0">
+      <w:start w:val="1"/>
+      <w:numFmt w:val="decimal"/>
+      <w:lvlText w:val="%1."/>
+      <w:lvlJc w:val="left"/>
+      <w:pPr>
+        <w:ind w:left="360" w:hanging="360"/>
+      </w:pPr>
+      <w:rPr>
+        <w:rFonts w:hint="default"/>
+      </w:rPr>
+    </w:lvl>
+    <w:lvl w:ilvl="1">
+      <w:start w:val="1"/>
+      <w:numFmt w:val="decimal"/>
+      <w:lvlText w:val="%1.%2-"/>
+      <w:lvlJc w:val="left"/>
+      <w:pPr>
+        <w:ind w:left="720" w:hanging="720"/>
+      </w:pPr>
+      <w:rPr>
+        <w:rFonts w:hint="default"/>
+      </w:rPr>
+    </w:lvl>
+    <w:lvl w:ilvl="2">
+      <w:start w:val="1"/>
+      <w:numFmt w:val="decimal"/>
+      <w:lvlText w:val="%1.%2-%3."/>
+      <w:lvlJc w:val="left"/>
+      <w:pPr>
+        <w:ind w:left="720" w:hanging="720"/>
+      </w:pPr>
+      <w:rPr>
+        <w:rFonts w:hint="default"/>
+      </w:rPr>
+    </w:lvl>
+    <w:lvl w:ilvl="3">
+      <w:start w:val="1"/>
+      <w:numFmt w:val="decimal"/>
+      <w:lvlText w:val="%1.%2-%3.%4."/>
+      <w:lvlJc w:val="left"/>
+      <w:pPr>
+        <w:ind w:left="1080" w:hanging="1080"/>
+      </w:pPr>
+      <w:rPr>
+        <w:rFonts w:hint="default"/>
+      </w:rPr>
+    </w:lvl>
+    <w:lvl w:ilvl="4">
+      <w:start w:val="1"/>
+      <w:numFmt w:val="decimal"/>
+      <w:lvlText w:val="%1.%2-%3.%4.%5."/>
+      <w:lvlJc w:val="left"/>
+      <w:pPr>
+        <w:ind w:left="1080" w:hanging="1080"/>
+      </w:pPr>
+      <w:rPr>
+        <w:rFonts w:hint="default"/>
+      </w:rPr>
+    </w:lvl>
+    <w:lvl w:ilvl="5">
+      <w:start w:val="1"/>
+      <w:numFmt w:val="decimal"/>
+      <w:lvlText w:val="%1.%2-%3.%4.%5.%6."/>
+      <w:lvlJc w:val="left"/>
+      <w:pPr>
+        <w:ind w:left="1440" w:hanging="1440"/>
+      </w:pPr>
+      <w:rPr>
+        <w:rFonts w:hint="default"/>
+      </w:rPr>
+    </w:lvl>
+    <w:lvl w:ilvl="6">
+      <w:start w:val="1"/>
+      <w:numFmt w:val="decimal"/>
+      <w:lvlText w:val="%1.%2-%3.%4.%5.%6.%7."/>
+      <w:lvlJc w:val="left"/>
+      <w:pPr>
+        <w:ind w:left="1440" w:hanging="1440"/>
+      </w:pPr>
+      <w:rPr>
+        <w:rFonts w:hint="default"/>
+      </w:rPr>
+    </w:lvl>
+    <w:lvl w:ilvl="7">
+      <w:start w:val="1"/>
+      <w:numFmt w:val="decimal"/>
+      <w:lvlText w:val="%1.%2-%3.%4.%5.%6.%7.%8."/>
+      <w:lvlJc w:val="left"/>
+      <w:pPr>
+        <w:ind w:left="1800" w:hanging="1800"/>
+      </w:pPr>
+      <w:rPr>
+        <w:rFonts w:hint="default"/>
+      </w:rPr>
+    </w:lvl>
+    <w:lvl w:ilvl="8">
+      <w:start w:val="1"/>
+      <w:numFmt w:val="decimal"/>
+      <w:lvlText w:val="%1.%2-%3.%4.%5.%6.%7.%8.%9."/>
+      <w:lvlJc w:val="left"/>
+      <w:pPr>
+        <w:ind w:left="1800" w:hanging="1800"/>
+      </w:pPr>
+      <w:rPr>
+        <w:rFonts w:hint="default"/>
+      </w:rPr>
+    </w:lvl>
+  </w:abstractNum>
+  <w:abstractNum w:abstractNumId="7">
     <w:nsid w:val="4ABB2572"/>
     <w:multiLevelType w:val="hybridMultilevel"/>
     <w:tmpl w:val="C0EEDB5A"/>
@@ -4962,7 +7234,7 @@
       </w:pPr>
     </w:lvl>
   </w:abstractNum>
-  <w:abstractNum w:abstractNumId="4">
+  <w:abstractNum w:abstractNumId="8">
     <w:nsid w:val="4ADF0E3A"/>
     <w:multiLevelType w:val="hybridMultilevel"/>
     <w:tmpl w:val="B8A2AF7E"/>
@@ -5051,7 +7323,185 @@
       </w:pPr>
     </w:lvl>
   </w:abstractNum>
-  <w:abstractNum w:abstractNumId="5">
+  <w:abstractNum w:abstractNumId="9">
+    <w:nsid w:val="4CAE7E4E"/>
+    <w:multiLevelType w:val="hybridMultilevel"/>
+    <w:tmpl w:val="E632D0F8"/>
+    <w:lvl w:ilvl="0" w:tplc="871EEE1A">
+      <w:start w:val="1"/>
+      <w:numFmt w:val="decimal"/>
+      <w:lvlText w:val="%1-"/>
+      <w:lvlJc w:val="left"/>
+      <w:pPr>
+        <w:ind w:left="720" w:hanging="360"/>
+      </w:pPr>
+      <w:rPr>
+        <w:rFonts w:hint="default"/>
+      </w:rPr>
+    </w:lvl>
+    <w:lvl w:ilvl="1" w:tplc="04090019" w:tentative="1">
+      <w:start w:val="1"/>
+      <w:numFmt w:val="lowerLetter"/>
+      <w:lvlText w:val="%2."/>
+      <w:lvlJc w:val="left"/>
+      <w:pPr>
+        <w:ind w:left="1440" w:hanging="360"/>
+      </w:pPr>
+    </w:lvl>
+    <w:lvl w:ilvl="2" w:tplc="0409001B" w:tentative="1">
+      <w:start w:val="1"/>
+      <w:numFmt w:val="lowerRoman"/>
+      <w:lvlText w:val="%3."/>
+      <w:lvlJc w:val="right"/>
+      <w:pPr>
+        <w:ind w:left="2160" w:hanging="180"/>
+      </w:pPr>
+    </w:lvl>
+    <w:lvl w:ilvl="3" w:tplc="0409000F" w:tentative="1">
+      <w:start w:val="1"/>
+      <w:numFmt w:val="decimal"/>
+      <w:lvlText w:val="%4."/>
+      <w:lvlJc w:val="left"/>
+      <w:pPr>
+        <w:ind w:left="2880" w:hanging="360"/>
+      </w:pPr>
+    </w:lvl>
+    <w:lvl w:ilvl="4" w:tplc="04090019" w:tentative="1">
+      <w:start w:val="1"/>
+      <w:numFmt w:val="lowerLetter"/>
+      <w:lvlText w:val="%5."/>
+      <w:lvlJc w:val="left"/>
+      <w:pPr>
+        <w:ind w:left="3600" w:hanging="360"/>
+      </w:pPr>
+    </w:lvl>
+    <w:lvl w:ilvl="5" w:tplc="0409001B" w:tentative="1">
+      <w:start w:val="1"/>
+      <w:numFmt w:val="lowerRoman"/>
+      <w:lvlText w:val="%6."/>
+      <w:lvlJc w:val="right"/>
+      <w:pPr>
+        <w:ind w:left="4320" w:hanging="180"/>
+      </w:pPr>
+    </w:lvl>
+    <w:lvl w:ilvl="6" w:tplc="0409000F" w:tentative="1">
+      <w:start w:val="1"/>
+      <w:numFmt w:val="decimal"/>
+      <w:lvlText w:val="%7."/>
+      <w:lvlJc w:val="left"/>
+      <w:pPr>
+        <w:ind w:left="5040" w:hanging="360"/>
+      </w:pPr>
+    </w:lvl>
+    <w:lvl w:ilvl="7" w:tplc="04090019" w:tentative="1">
+      <w:start w:val="1"/>
+      <w:numFmt w:val="lowerLetter"/>
+      <w:lvlText w:val="%8."/>
+      <w:lvlJc w:val="left"/>
+      <w:pPr>
+        <w:ind w:left="5760" w:hanging="360"/>
+      </w:pPr>
+    </w:lvl>
+    <w:lvl w:ilvl="8" w:tplc="0409001B" w:tentative="1">
+      <w:start w:val="1"/>
+      <w:numFmt w:val="lowerRoman"/>
+      <w:lvlText w:val="%9."/>
+      <w:lvlJc w:val="right"/>
+      <w:pPr>
+        <w:ind w:left="6480" w:hanging="180"/>
+      </w:pPr>
+    </w:lvl>
+  </w:abstractNum>
+  <w:abstractNum w:abstractNumId="10">
+    <w:nsid w:val="54A20C2A"/>
+    <w:multiLevelType w:val="hybridMultilevel"/>
+    <w:tmpl w:val="24D6744C"/>
+    <w:lvl w:ilvl="0" w:tplc="FE165EC6">
+      <w:start w:val="1"/>
+      <w:numFmt w:val="decimal"/>
+      <w:lvlText w:val="%1"/>
+      <w:lvlJc w:val="left"/>
+      <w:pPr>
+        <w:ind w:left="720" w:hanging="360"/>
+      </w:pPr>
+      <w:rPr>
+        <w:rFonts w:hint="default"/>
+      </w:rPr>
+    </w:lvl>
+    <w:lvl w:ilvl="1" w:tplc="04090019" w:tentative="1">
+      <w:start w:val="1"/>
+      <w:numFmt w:val="lowerLetter"/>
+      <w:lvlText w:val="%2."/>
+      <w:lvlJc w:val="left"/>
+      <w:pPr>
+        <w:ind w:left="1440" w:hanging="360"/>
+      </w:pPr>
+    </w:lvl>
+    <w:lvl w:ilvl="2" w:tplc="0409001B" w:tentative="1">
+      <w:start w:val="1"/>
+      <w:numFmt w:val="lowerRoman"/>
+      <w:lvlText w:val="%3."/>
+      <w:lvlJc w:val="right"/>
+      <w:pPr>
+        <w:ind w:left="2160" w:hanging="180"/>
+      </w:pPr>
+    </w:lvl>
+    <w:lvl w:ilvl="3" w:tplc="0409000F" w:tentative="1">
+      <w:start w:val="1"/>
+      <w:numFmt w:val="decimal"/>
+      <w:lvlText w:val="%4."/>
+      <w:lvlJc w:val="left"/>
+      <w:pPr>
+        <w:ind w:left="2880" w:hanging="360"/>
+      </w:pPr>
+    </w:lvl>
+    <w:lvl w:ilvl="4" w:tplc="04090019" w:tentative="1">
+      <w:start w:val="1"/>
+      <w:numFmt w:val="lowerLetter"/>
+      <w:lvlText w:val="%5."/>
+      <w:lvlJc w:val="left"/>
+      <w:pPr>
+        <w:ind w:left="3600" w:hanging="360"/>
+      </w:pPr>
+    </w:lvl>
+    <w:lvl w:ilvl="5" w:tplc="0409001B" w:tentative="1">
+      <w:start w:val="1"/>
+      <w:numFmt w:val="lowerRoman"/>
+      <w:lvlText w:val="%6."/>
+      <w:lvlJc w:val="right"/>
+      <w:pPr>
+        <w:ind w:left="4320" w:hanging="180"/>
+      </w:pPr>
+    </w:lvl>
+    <w:lvl w:ilvl="6" w:tplc="0409000F" w:tentative="1">
+      <w:start w:val="1"/>
+      <w:numFmt w:val="decimal"/>
+      <w:lvlText w:val="%7."/>
+      <w:lvlJc w:val="left"/>
+      <w:pPr>
+        <w:ind w:left="5040" w:hanging="360"/>
+      </w:pPr>
+    </w:lvl>
+    <w:lvl w:ilvl="7" w:tplc="04090019" w:tentative="1">
+      <w:start w:val="1"/>
+      <w:numFmt w:val="lowerLetter"/>
+      <w:lvlText w:val="%8."/>
+      <w:lvlJc w:val="left"/>
+      <w:pPr>
+        <w:ind w:left="5760" w:hanging="360"/>
+      </w:pPr>
+    </w:lvl>
+    <w:lvl w:ilvl="8" w:tplc="0409001B" w:tentative="1">
+      <w:start w:val="1"/>
+      <w:numFmt w:val="lowerRoman"/>
+      <w:lvlText w:val="%9."/>
+      <w:lvlJc w:val="right"/>
+      <w:pPr>
+        <w:ind w:left="6480" w:hanging="180"/>
+      </w:pPr>
+    </w:lvl>
+  </w:abstractNum>
+  <w:abstractNum w:abstractNumId="11">
     <w:nsid w:val="553A5C7F"/>
     <w:multiLevelType w:val="hybridMultilevel"/>
     <w:tmpl w:val="C4101D7A"/>
@@ -5140,22 +7590,248 @@
       </w:pPr>
     </w:lvl>
   </w:abstractNum>
+  <w:abstractNum w:abstractNumId="12">
+    <w:nsid w:val="6BB605FE"/>
+    <w:multiLevelType w:val="hybridMultilevel"/>
+    <w:tmpl w:val="5A1A0508"/>
+    <w:lvl w:ilvl="0" w:tplc="82907224">
+      <w:start w:val="1"/>
+      <w:numFmt w:val="bullet"/>
+      <w:lvlText w:val="-"/>
+      <w:lvlJc w:val="left"/>
+      <w:pPr>
+        <w:ind w:left="720" w:hanging="360"/>
+      </w:pPr>
+      <w:rPr>
+        <w:rFonts w:ascii="Arial" w:eastAsiaTheme="minorEastAsia" w:hAnsi="Arial" w:cs="Arial" w:hint="default"/>
+      </w:rPr>
+    </w:lvl>
+    <w:lvl w:ilvl="1" w:tplc="04090003" w:tentative="1">
+      <w:start w:val="1"/>
+      <w:numFmt w:val="bullet"/>
+      <w:lvlText w:val="o"/>
+      <w:lvlJc w:val="left"/>
+      <w:pPr>
+        <w:ind w:left="1440" w:hanging="360"/>
+      </w:pPr>
+      <w:rPr>
+        <w:rFonts w:ascii="Courier New" w:hAnsi="Courier New" w:cs="Courier New" w:hint="default"/>
+      </w:rPr>
+    </w:lvl>
+    <w:lvl w:ilvl="2" w:tplc="04090005" w:tentative="1">
+      <w:start w:val="1"/>
+      <w:numFmt w:val="bullet"/>
+      <w:lvlText w:val=""/>
+      <w:lvlJc w:val="left"/>
+      <w:pPr>
+        <w:ind w:left="2160" w:hanging="360"/>
+      </w:pPr>
+      <w:rPr>
+        <w:rFonts w:ascii="Wingdings" w:hAnsi="Wingdings" w:hint="default"/>
+      </w:rPr>
+    </w:lvl>
+    <w:lvl w:ilvl="3" w:tplc="04090001" w:tentative="1">
+      <w:start w:val="1"/>
+      <w:numFmt w:val="bullet"/>
+      <w:lvlText w:val=""/>
+      <w:lvlJc w:val="left"/>
+      <w:pPr>
+        <w:ind w:left="2880" w:hanging="360"/>
+      </w:pPr>
+      <w:rPr>
+        <w:rFonts w:ascii="Symbol" w:hAnsi="Symbol" w:hint="default"/>
+      </w:rPr>
+    </w:lvl>
+    <w:lvl w:ilvl="4" w:tplc="04090003" w:tentative="1">
+      <w:start w:val="1"/>
+      <w:numFmt w:val="bullet"/>
+      <w:lvlText w:val="o"/>
+      <w:lvlJc w:val="left"/>
+      <w:pPr>
+        <w:ind w:left="3600" w:hanging="360"/>
+      </w:pPr>
+      <w:rPr>
+        <w:rFonts w:ascii="Courier New" w:hAnsi="Courier New" w:cs="Courier New" w:hint="default"/>
+      </w:rPr>
+    </w:lvl>
+    <w:lvl w:ilvl="5" w:tplc="04090005" w:tentative="1">
+      <w:start w:val="1"/>
+      <w:numFmt w:val="bullet"/>
+      <w:lvlText w:val=""/>
+      <w:lvlJc w:val="left"/>
+      <w:pPr>
+        <w:ind w:left="4320" w:hanging="360"/>
+      </w:pPr>
+      <w:rPr>
+        <w:rFonts w:ascii="Wingdings" w:hAnsi="Wingdings" w:hint="default"/>
+      </w:rPr>
+    </w:lvl>
+    <w:lvl w:ilvl="6" w:tplc="04090001" w:tentative="1">
+      <w:start w:val="1"/>
+      <w:numFmt w:val="bullet"/>
+      <w:lvlText w:val=""/>
+      <w:lvlJc w:val="left"/>
+      <w:pPr>
+        <w:ind w:left="5040" w:hanging="360"/>
+      </w:pPr>
+      <w:rPr>
+        <w:rFonts w:ascii="Symbol" w:hAnsi="Symbol" w:hint="default"/>
+      </w:rPr>
+    </w:lvl>
+    <w:lvl w:ilvl="7" w:tplc="04090003" w:tentative="1">
+      <w:start w:val="1"/>
+      <w:numFmt w:val="bullet"/>
+      <w:lvlText w:val="o"/>
+      <w:lvlJc w:val="left"/>
+      <w:pPr>
+        <w:ind w:left="5760" w:hanging="360"/>
+      </w:pPr>
+      <w:rPr>
+        <w:rFonts w:ascii="Courier New" w:hAnsi="Courier New" w:cs="Courier New" w:hint="default"/>
+      </w:rPr>
+    </w:lvl>
+    <w:lvl w:ilvl="8" w:tplc="04090005" w:tentative="1">
+      <w:start w:val="1"/>
+      <w:numFmt w:val="bullet"/>
+      <w:lvlText w:val=""/>
+      <w:lvlJc w:val="left"/>
+      <w:pPr>
+        <w:ind w:left="6480" w:hanging="360"/>
+      </w:pPr>
+      <w:rPr>
+        <w:rFonts w:ascii="Wingdings" w:hAnsi="Wingdings" w:hint="default"/>
+      </w:rPr>
+    </w:lvl>
+  </w:abstractNum>
+  <w:abstractNum w:abstractNumId="13">
+    <w:nsid w:val="7E014A32"/>
+    <w:multiLevelType w:val="hybridMultilevel"/>
+    <w:tmpl w:val="C018F232"/>
+    <w:lvl w:ilvl="0" w:tplc="9ED01248">
+      <w:start w:val="1"/>
+      <w:numFmt w:val="decimal"/>
+      <w:lvlText w:val="%1-"/>
+      <w:lvlJc w:val="left"/>
+      <w:pPr>
+        <w:ind w:left="720" w:hanging="360"/>
+      </w:pPr>
+      <w:rPr>
+        <w:rFonts w:hint="default"/>
+      </w:rPr>
+    </w:lvl>
+    <w:lvl w:ilvl="1" w:tplc="04090019" w:tentative="1">
+      <w:start w:val="1"/>
+      <w:numFmt w:val="lowerLetter"/>
+      <w:lvlText w:val="%2."/>
+      <w:lvlJc w:val="left"/>
+      <w:pPr>
+        <w:ind w:left="1440" w:hanging="360"/>
+      </w:pPr>
+    </w:lvl>
+    <w:lvl w:ilvl="2" w:tplc="0409001B" w:tentative="1">
+      <w:start w:val="1"/>
+      <w:numFmt w:val="lowerRoman"/>
+      <w:lvlText w:val="%3."/>
+      <w:lvlJc w:val="right"/>
+      <w:pPr>
+        <w:ind w:left="2160" w:hanging="180"/>
+      </w:pPr>
+    </w:lvl>
+    <w:lvl w:ilvl="3" w:tplc="0409000F" w:tentative="1">
+      <w:start w:val="1"/>
+      <w:numFmt w:val="decimal"/>
+      <w:lvlText w:val="%4."/>
+      <w:lvlJc w:val="left"/>
+      <w:pPr>
+        <w:ind w:left="2880" w:hanging="360"/>
+      </w:pPr>
+    </w:lvl>
+    <w:lvl w:ilvl="4" w:tplc="04090019" w:tentative="1">
+      <w:start w:val="1"/>
+      <w:numFmt w:val="lowerLetter"/>
+      <w:lvlText w:val="%5."/>
+      <w:lvlJc w:val="left"/>
+      <w:pPr>
+        <w:ind w:left="3600" w:hanging="360"/>
+      </w:pPr>
+    </w:lvl>
+    <w:lvl w:ilvl="5" w:tplc="0409001B" w:tentative="1">
+      <w:start w:val="1"/>
+      <w:numFmt w:val="lowerRoman"/>
+      <w:lvlText w:val="%6."/>
+      <w:lvlJc w:val="right"/>
+      <w:pPr>
+        <w:ind w:left="4320" w:hanging="180"/>
+      </w:pPr>
+    </w:lvl>
+    <w:lvl w:ilvl="6" w:tplc="0409000F" w:tentative="1">
+      <w:start w:val="1"/>
+      <w:numFmt w:val="decimal"/>
+      <w:lvlText w:val="%7."/>
+      <w:lvlJc w:val="left"/>
+      <w:pPr>
+        <w:ind w:left="5040" w:hanging="360"/>
+      </w:pPr>
+    </w:lvl>
+    <w:lvl w:ilvl="7" w:tplc="04090019" w:tentative="1">
+      <w:start w:val="1"/>
+      <w:numFmt w:val="lowerLetter"/>
+      <w:lvlText w:val="%8."/>
+      <w:lvlJc w:val="left"/>
+      <w:pPr>
+        <w:ind w:left="5760" w:hanging="360"/>
+      </w:pPr>
+    </w:lvl>
+    <w:lvl w:ilvl="8" w:tplc="0409001B" w:tentative="1">
+      <w:start w:val="1"/>
+      <w:numFmt w:val="lowerRoman"/>
+      <w:lvlText w:val="%9."/>
+      <w:lvlJc w:val="right"/>
+      <w:pPr>
+        <w:ind w:left="6480" w:hanging="180"/>
+      </w:pPr>
+    </w:lvl>
+  </w:abstractNum>
   <w:num w:numId="1">
-    <w:abstractNumId w:val="1"/>
+    <w:abstractNumId w:val="4"/>
   </w:num>
   <w:num w:numId="2">
     <w:abstractNumId w:val="0"/>
   </w:num>
   <w:num w:numId="3">
-    <w:abstractNumId w:val="4"/>
+    <w:abstractNumId w:val="8"/>
   </w:num>
   <w:num w:numId="4">
+    <w:abstractNumId w:val="5"/>
+  </w:num>
+  <w:num w:numId="5">
+    <w:abstractNumId w:val="11"/>
+  </w:num>
+  <w:num w:numId="6">
+    <w:abstractNumId w:val="7"/>
+  </w:num>
+  <w:num w:numId="7">
+    <w:abstractNumId w:val="13"/>
+  </w:num>
+  <w:num w:numId="8">
+    <w:abstractNumId w:val="1"/>
+  </w:num>
+  <w:num w:numId="9">
+    <w:abstractNumId w:val="9"/>
+  </w:num>
+  <w:num w:numId="10">
     <w:abstractNumId w:val="2"/>
   </w:num>
-  <w:num w:numId="5">
-    <w:abstractNumId w:val="5"/>
+  <w:num w:numId="11">
+    <w:abstractNumId w:val="10"/>
   </w:num>
-  <w:num w:numId="6">
+  <w:num w:numId="12">
+    <w:abstractNumId w:val="12"/>
+  </w:num>
+  <w:num w:numId="13">
+    <w:abstractNumId w:val="6"/>
+  </w:num>
+  <w:num w:numId="14">
     <w:abstractNumId w:val="3"/>
   </w:num>
   <w:numIdMacAtCleanup w:val="6"/>
@@ -6464,6 +9140,7 @@
     <w:rsid w:val="00132EFF"/>
     <w:rsid w:val="002909C5"/>
     <w:rsid w:val="00306A50"/>
+    <w:rsid w:val="00477AB9"/>
     <w:rsid w:val="004D58A5"/>
     <w:rsid w:val="006828DE"/>
     <w:rsid w:val="00690A6B"/>
@@ -7267,7 +9944,7 @@
 </file>
 
 <file path=customXml/itemProps2.xml><?xml version="1.0" encoding="utf-8"?>
-<ds:datastoreItem xmlns:ds="http://schemas.openxmlformats.org/officeDocument/2006/customXml" ds:itemID="{45306D2F-5B51-4566-9F84-6C8285788BC8}">
+<ds:datastoreItem xmlns:ds="http://schemas.openxmlformats.org/officeDocument/2006/customXml" ds:itemID="{D63EB56F-D66C-4B6E-B30F-239F72760022}">
   <ds:schemaRefs>
     <ds:schemaRef ds:uri="http://schemas.openxmlformats.org/officeDocument/2006/bibliography"/>
   </ds:schemaRefs>

</xml_diff>